<commit_message>
Update aws cloudformation master class v2
</commit_message>
<xml_diff>
--- a/AWS CloudFormation Master Class v2 [2022]_Udemy.docx
+++ b/AWS CloudFormation Master Class v2 [2022]_Udemy.docx
@@ -556,8 +556,1379 @@
       </w:pPr>
     </w:p>
     <w:p>
-      <w:pPr>
-        <w:pStyle w:val="ListParagraph"/>
+      <w:r>
+        <w:t>Benefits of AWS CloudFormation(l/2)</w:t>
+      </w:r>
+    </w:p>
+    <w:p>
+      <w:pPr>
+        <w:pStyle w:val="ListParagraph"/>
+        <w:numPr>
+          <w:ilvl w:val="0"/>
+          <w:numId w:val="6"/>
+        </w:numPr>
+      </w:pPr>
+      <w:r>
+        <w:t>Infrastructure as code</w:t>
+      </w:r>
+      <w:r>
+        <w:tab/>
+      </w:r>
+      <w:r>
+        <w:t>:</w:t>
+      </w:r>
+    </w:p>
+    <w:p>
+      <w:pPr>
+        <w:pStyle w:val="ListParagraph"/>
+        <w:numPr>
+          <w:ilvl w:val="0"/>
+          <w:numId w:val="7"/>
+        </w:numPr>
+      </w:pPr>
+      <w:r>
+        <w:t xml:space="preserve">No resources are </w:t>
+      </w:r>
+      <w:r>
+        <w:t>manually created</w:t>
+      </w:r>
+      <w:r>
+        <w:t>, which is excellent for control.</w:t>
+      </w:r>
+    </w:p>
+    <w:p>
+      <w:pPr>
+        <w:pStyle w:val="ListParagraph"/>
+        <w:numPr>
+          <w:ilvl w:val="0"/>
+          <w:numId w:val="7"/>
+        </w:numPr>
+      </w:pPr>
+      <w:r>
+        <w:t>The code can be version controlled for example using Git</w:t>
+      </w:r>
+      <w:r>
+        <w:t>.</w:t>
+      </w:r>
+    </w:p>
+    <w:p>
+      <w:pPr>
+        <w:pStyle w:val="ListParagraph"/>
+        <w:numPr>
+          <w:ilvl w:val="0"/>
+          <w:numId w:val="7"/>
+        </w:numPr>
+      </w:pPr>
+      <w:r>
+        <w:t>Changes to the infrastructure are reviewed through code.</w:t>
+      </w:r>
+    </w:p>
+    <w:p>
+      <w:pPr>
+        <w:pStyle w:val="ListParagraph"/>
+      </w:pPr>
+    </w:p>
+    <w:p>
+      <w:pPr>
+        <w:pStyle w:val="ListParagraph"/>
+      </w:pPr>
+    </w:p>
+    <w:p>
+      <w:pPr>
+        <w:pStyle w:val="ListParagraph"/>
+        <w:numPr>
+          <w:ilvl w:val="0"/>
+          <w:numId w:val="6"/>
+        </w:numPr>
+      </w:pPr>
+      <w:r>
+        <w:t>Cost:</w:t>
+      </w:r>
+    </w:p>
+    <w:p>
+      <w:pPr>
+        <w:pStyle w:val="ListParagraph"/>
+        <w:numPr>
+          <w:ilvl w:val="0"/>
+          <w:numId w:val="8"/>
+        </w:numPr>
+      </w:pPr>
+      <w:r>
+        <w:t xml:space="preserve">Each </w:t>
+      </w:r>
+      <w:r>
+        <w:t xml:space="preserve">resource within the stack is tagged with an identifier </w:t>
+      </w:r>
+      <w:r>
+        <w:t>so you</w:t>
+      </w:r>
+      <w:r>
+        <w:t xml:space="preserve"> can easily see how </w:t>
+      </w:r>
+      <w:r>
+        <w:t>much a</w:t>
+      </w:r>
+      <w:r>
+        <w:t xml:space="preserve"> stack </w:t>
+      </w:r>
+      <w:r>
+        <w:t>cost</w:t>
+      </w:r>
+      <w:r>
+        <w:t xml:space="preserve"> you.</w:t>
+      </w:r>
+    </w:p>
+    <w:p>
+      <w:pPr>
+        <w:pStyle w:val="ListParagraph"/>
+        <w:numPr>
+          <w:ilvl w:val="0"/>
+          <w:numId w:val="8"/>
+        </w:numPr>
+      </w:pPr>
+      <w:r>
+        <w:t xml:space="preserve">You </w:t>
+      </w:r>
+      <w:r>
+        <w:t>can estimate</w:t>
+      </w:r>
+      <w:r>
+        <w:t xml:space="preserve"> </w:t>
+      </w:r>
+      <w:r>
+        <w:t>t</w:t>
+      </w:r>
+      <w:r>
+        <w:t>he costs of your resource using the CloudFormation template.</w:t>
+      </w:r>
+    </w:p>
+    <w:p>
+      <w:pPr>
+        <w:pStyle w:val="ListParagraph"/>
+        <w:numPr>
+          <w:ilvl w:val="0"/>
+          <w:numId w:val="8"/>
+        </w:numPr>
+      </w:pPr>
+      <w:r>
+        <w:t xml:space="preserve">Savings </w:t>
+      </w:r>
+      <w:r>
+        <w:t>strategy: In</w:t>
+      </w:r>
+      <w:r>
+        <w:t xml:space="preserve"> </w:t>
+      </w:r>
+      <w:r>
+        <w:t>Dev, you</w:t>
+      </w:r>
+      <w:r>
+        <w:t xml:space="preserve"> could automation deletion of templates at 5PM And recreated at 8 </w:t>
+      </w:r>
+      <w:r>
+        <w:t>AM, Safely</w:t>
+      </w:r>
+      <w:r>
+        <w:t>.</w:t>
+      </w:r>
+    </w:p>
+    <w:p>
+      <w:r>
+        <w:t xml:space="preserve">Benefits of AWS </w:t>
+      </w:r>
+      <w:r>
+        <w:t>CloudFormation (</w:t>
+      </w:r>
+      <w:r>
+        <w:t>2/2)</w:t>
+      </w:r>
+    </w:p>
+    <w:p>
+      <w:pPr>
+        <w:pStyle w:val="ListParagraph"/>
+        <w:numPr>
+          <w:ilvl w:val="0"/>
+          <w:numId w:val="9"/>
+        </w:numPr>
+      </w:pPr>
+      <w:r>
+        <w:t>Productivity</w:t>
+      </w:r>
+    </w:p>
+    <w:p>
+      <w:pPr>
+        <w:pStyle w:val="ListParagraph"/>
+        <w:numPr>
+          <w:ilvl w:val="0"/>
+          <w:numId w:val="10"/>
+        </w:numPr>
+      </w:pPr>
+      <w:r>
+        <w:t xml:space="preserve">Ability to destroy and re-create an </w:t>
+      </w:r>
+      <w:r>
+        <w:t>infrastructure</w:t>
+      </w:r>
+      <w:r>
+        <w:t xml:space="preserve"> on </w:t>
+      </w:r>
+      <w:r>
+        <w:t>the cloud</w:t>
+      </w:r>
+      <w:r>
+        <w:t xml:space="preserve"> on the fly.</w:t>
+      </w:r>
+    </w:p>
+    <w:p>
+      <w:pPr>
+        <w:pStyle w:val="ListParagraph"/>
+        <w:numPr>
+          <w:ilvl w:val="0"/>
+          <w:numId w:val="10"/>
+        </w:numPr>
+      </w:pPr>
+      <w:r>
+        <w:t>Automated generation of Diagram for your templates!</w:t>
+      </w:r>
+    </w:p>
+    <w:p>
+      <w:pPr>
+        <w:pStyle w:val="ListParagraph"/>
+        <w:numPr>
+          <w:ilvl w:val="0"/>
+          <w:numId w:val="10"/>
+        </w:numPr>
+      </w:pPr>
+      <w:r>
+        <w:t>Declarative programming (no need to figure out ordering and orchestration)</w:t>
+      </w:r>
+      <w:r>
+        <w:t>.</w:t>
+      </w:r>
+    </w:p>
+    <w:p>
+      <w:pPr>
+        <w:pStyle w:val="ListParagraph"/>
+      </w:pPr>
+    </w:p>
+    <w:p>
+      <w:pPr>
+        <w:pStyle w:val="ListParagraph"/>
+      </w:pPr>
+    </w:p>
+    <w:p>
+      <w:pPr>
+        <w:pStyle w:val="ListParagraph"/>
+        <w:numPr>
+          <w:ilvl w:val="0"/>
+          <w:numId w:val="6"/>
+        </w:numPr>
+      </w:pPr>
+      <w:r>
+        <w:lastRenderedPageBreak/>
+        <w:t xml:space="preserve">Separation of </w:t>
+      </w:r>
+      <w:r>
+        <w:t>concern: Create</w:t>
+      </w:r>
+      <w:r>
+        <w:t xml:space="preserve"> many stacks for many apps, And many </w:t>
+      </w:r>
+      <w:r>
+        <w:t>layers. EX</w:t>
+      </w:r>
+      <w:r>
+        <w:t>:</w:t>
+      </w:r>
+    </w:p>
+    <w:p>
+      <w:pPr>
+        <w:pStyle w:val="ListParagraph"/>
+        <w:numPr>
+          <w:ilvl w:val="0"/>
+          <w:numId w:val="11"/>
+        </w:numPr>
+      </w:pPr>
+      <w:r>
+        <w:t>VPC stacks</w:t>
+      </w:r>
+    </w:p>
+    <w:p>
+      <w:pPr>
+        <w:pStyle w:val="ListParagraph"/>
+        <w:numPr>
+          <w:ilvl w:val="0"/>
+          <w:numId w:val="11"/>
+        </w:numPr>
+      </w:pPr>
+      <w:r>
+        <w:t>Networks stacks</w:t>
+      </w:r>
+    </w:p>
+    <w:p>
+      <w:pPr>
+        <w:pStyle w:val="ListParagraph"/>
+        <w:numPr>
+          <w:ilvl w:val="0"/>
+          <w:numId w:val="11"/>
+        </w:numPr>
+      </w:pPr>
+      <w:r>
+        <w:t>App Stacks</w:t>
+      </w:r>
+    </w:p>
+    <w:p/>
+    <w:p/>
+    <w:p>
+      <w:pPr>
+        <w:pStyle w:val="ListParagraph"/>
+        <w:numPr>
+          <w:ilvl w:val="0"/>
+          <w:numId w:val="6"/>
+        </w:numPr>
+      </w:pPr>
+      <w:r>
+        <w:t xml:space="preserve">Don’t re-invent the </w:t>
+      </w:r>
+      <w:r>
+        <w:t>wheel.</w:t>
+      </w:r>
+      <w:r>
+        <w:t xml:space="preserve"> </w:t>
+      </w:r>
+    </w:p>
+    <w:p>
+      <w:pPr>
+        <w:pStyle w:val="ListParagraph"/>
+        <w:numPr>
+          <w:ilvl w:val="0"/>
+          <w:numId w:val="12"/>
+        </w:numPr>
+      </w:pPr>
+      <w:r>
+        <w:t>Leverage existing templated on the web!</w:t>
+      </w:r>
+    </w:p>
+    <w:p>
+      <w:pPr>
+        <w:pStyle w:val="ListParagraph"/>
+        <w:numPr>
+          <w:ilvl w:val="0"/>
+          <w:numId w:val="12"/>
+        </w:numPr>
+      </w:pPr>
+      <w:r>
+        <w:t>Leverage the documentation.</w:t>
+      </w:r>
+    </w:p>
+    <w:p/>
+    <w:p>
+      <w:r>
+        <w:t xml:space="preserve">What this course won’t </w:t>
+      </w:r>
+      <w:r>
+        <w:t>do?</w:t>
+      </w:r>
+    </w:p>
+    <w:p>
+      <w:pPr>
+        <w:pStyle w:val="ListParagraph"/>
+        <w:numPr>
+          <w:ilvl w:val="0"/>
+          <w:numId w:val="13"/>
+        </w:numPr>
+      </w:pPr>
+      <w:r>
+        <w:t>This course won’t go over every AWS Services.</w:t>
+      </w:r>
+    </w:p>
+    <w:p>
+      <w:pPr>
+        <w:pStyle w:val="ListParagraph"/>
+        <w:numPr>
+          <w:ilvl w:val="0"/>
+          <w:numId w:val="13"/>
+        </w:numPr>
+      </w:pPr>
+      <w:r>
+        <w:t>There are 200+ services,700+ Resource types so it’s impossible to cover them all</w:t>
+      </w:r>
+      <w:r>
+        <w:t>.</w:t>
+      </w:r>
+    </w:p>
+    <w:p>
+      <w:pPr>
+        <w:pStyle w:val="ListParagraph"/>
+        <w:numPr>
+          <w:ilvl w:val="0"/>
+          <w:numId w:val="13"/>
+        </w:numPr>
+      </w:pPr>
+      <w:r>
+        <w:t>Instead, we’ll</w:t>
+      </w:r>
+      <w:r>
+        <w:t xml:space="preserve"> go over understanding how to write a </w:t>
+      </w:r>
+      <w:r>
+        <w:t>CloudFormation</w:t>
+      </w:r>
+      <w:r>
+        <w:t xml:space="preserve"> template in the perf</w:t>
+      </w:r>
+      <w:r>
+        <w:t>ect way.</w:t>
+      </w:r>
+    </w:p>
+    <w:p>
+      <w:pPr>
+        <w:pStyle w:val="ListParagraph"/>
+        <w:numPr>
+          <w:ilvl w:val="0"/>
+          <w:numId w:val="13"/>
+        </w:numPr>
+      </w:pPr>
+      <w:r>
+        <w:t>Then you just pick up the documentation for your services and it will be as easy as 1..2..3!</w:t>
+      </w:r>
+    </w:p>
+    <w:p>
+      <w:pPr>
+        <w:ind w:left="360"/>
+      </w:pPr>
+    </w:p>
+    <w:p>
+      <w:pPr>
+        <w:ind w:left="360"/>
+      </w:pPr>
+    </w:p>
+    <w:p>
+      <w:pPr>
+        <w:ind w:left="360"/>
+      </w:pPr>
+      <w:r>
+        <w:t>Course Cost:</w:t>
+      </w:r>
+    </w:p>
+    <w:p>
+      <w:pPr>
+        <w:pStyle w:val="ListParagraph"/>
+        <w:numPr>
+          <w:ilvl w:val="0"/>
+          <w:numId w:val="14"/>
+        </w:numPr>
+      </w:pPr>
+      <w:r>
+        <w:t xml:space="preserve">AWS </w:t>
+      </w:r>
+      <w:r>
+        <w:t>CloudFormation</w:t>
+      </w:r>
+      <w:r>
+        <w:t xml:space="preserve"> is </w:t>
+      </w:r>
+      <w:r>
+        <w:t>free, but</w:t>
+      </w:r>
+      <w:r>
+        <w:t xml:space="preserve"> the resources it may create are not.</w:t>
+      </w:r>
+    </w:p>
+    <w:p>
+      <w:pPr>
+        <w:pStyle w:val="ListParagraph"/>
+        <w:numPr>
+          <w:ilvl w:val="0"/>
+          <w:numId w:val="14"/>
+        </w:numPr>
+      </w:pPr>
+      <w:r>
+        <w:t xml:space="preserve">Some resources are covered by the AWS Free </w:t>
+      </w:r>
+      <w:r>
+        <w:t>Tier,</w:t>
+      </w:r>
+      <w:r>
+        <w:t xml:space="preserve"> and some are not</w:t>
+      </w:r>
+      <w:r>
+        <w:t>.</w:t>
+      </w:r>
+    </w:p>
+    <w:p>
+      <w:pPr>
+        <w:pStyle w:val="ListParagraph"/>
+        <w:numPr>
+          <w:ilvl w:val="0"/>
+          <w:numId w:val="14"/>
+        </w:numPr>
+      </w:pPr>
+      <w:r>
+        <w:t>Overall,</w:t>
+      </w:r>
+      <w:r>
+        <w:t xml:space="preserve"> if you want to experiment after the class, budget around $10</w:t>
+      </w:r>
+      <w:r>
+        <w:t>.</w:t>
+      </w:r>
+    </w:p>
+    <w:p>
+      <w:pPr>
+        <w:pStyle w:val="ListParagraph"/>
+        <w:numPr>
+          <w:ilvl w:val="0"/>
+          <w:numId w:val="14"/>
+        </w:numPr>
+      </w:pPr>
+      <w:r>
+        <w:t xml:space="preserve">Don’t forget to delete your </w:t>
+      </w:r>
+      <w:r>
+        <w:t>CloudFormation</w:t>
+      </w:r>
+      <w:r>
+        <w:t xml:space="preserve"> stacks after the </w:t>
+      </w:r>
+      <w:r>
+        <w:t>lectures!!</w:t>
+      </w:r>
+    </w:p>
+    <w:p>
+      <w:pPr>
+        <w:pStyle w:val="ListParagraph"/>
+        <w:ind w:left="1080"/>
+      </w:pPr>
+    </w:p>
+    <w:p>
+      <w:pPr>
+        <w:pStyle w:val="ListParagraph"/>
+        <w:ind w:left="1080"/>
+      </w:pPr>
+    </w:p>
+    <w:p>
+      <w:pPr>
+        <w:pStyle w:val="ListParagraph"/>
+        <w:ind w:left="1080"/>
+      </w:pPr>
+    </w:p>
+    <w:p>
+      <w:pPr>
+        <w:pStyle w:val="ListParagraph"/>
+        <w:ind w:left="1080"/>
+      </w:pPr>
+      <w:r>
+        <w:t>Quiz 1:</w:t>
+      </w:r>
+    </w:p>
+    <w:p>
+      <w:pPr>
+        <w:spacing w:after="0" w:line="240" w:lineRule="auto"/>
+        <w:rPr>
+          <w:rFonts w:ascii="Times New Roman" w:eastAsia="Times New Roman" w:hAnsi="Times New Roman" w:cs="Times New Roman"/>
+          <w:kern w:val="0"/>
+          <w:sz w:val="24"/>
+          <w:szCs w:val="24"/>
+          <w:lang w:eastAsia="en-IN"/>
+          <w14:ligatures w14:val="none"/>
+        </w:rPr>
+      </w:pPr>
+      <w:r>
+        <w:rPr>
+          <w:rFonts w:ascii="Roboto" w:eastAsia="Times New Roman" w:hAnsi="Roboto" w:cs="Times New Roman"/>
+          <w:color w:val="1C1D1F"/>
+          <w:kern w:val="0"/>
+          <w:sz w:val="24"/>
+          <w:szCs w:val="24"/>
+          <w:shd w:val="clear" w:color="auto" w:fill="FFFFFF"/>
+          <w:lang w:eastAsia="en-IN"/>
+          <w14:ligatures w14:val="none"/>
+        </w:rPr>
+        <w:t>Question 1:</w:t>
+      </w:r>
+    </w:p>
+    <w:p>
+      <w:pPr>
+        <w:shd w:val="clear" w:color="auto" w:fill="FFFFFF"/>
+        <w:spacing w:after="0" w:line="240" w:lineRule="auto"/>
+        <w:rPr>
+          <w:rFonts w:ascii="Roboto" w:eastAsia="Times New Roman" w:hAnsi="Roboto" w:cs="Times New Roman"/>
+          <w:color w:val="1C1D1F"/>
+          <w:kern w:val="0"/>
+          <w:sz w:val="24"/>
+          <w:szCs w:val="24"/>
+          <w:lang w:eastAsia="en-IN"/>
+          <w14:ligatures w14:val="none"/>
+        </w:rPr>
+      </w:pPr>
+      <w:r>
+        <w:rPr>
+          <w:rFonts w:ascii="Roboto" w:eastAsia="Times New Roman" w:hAnsi="Roboto" w:cs="Times New Roman"/>
+          <w:color w:val="1C1D1F"/>
+          <w:kern w:val="0"/>
+          <w:sz w:val="24"/>
+          <w:szCs w:val="24"/>
+          <w:lang w:eastAsia="en-IN"/>
+          <w14:ligatures w14:val="none"/>
+        </w:rPr>
+        <w:t>Using AWS CloudFormation is free, but you are charged for the resources it creates (e.g., EC2 Instances, Elastic Load Balancers, etc.).</w:t>
+      </w:r>
+    </w:p>
+    <w:p>
+      <w:pPr>
+        <w:pStyle w:val="ListParagraph"/>
+        <w:ind w:left="1080"/>
+      </w:pPr>
+      <w:r>
+        <w:t>And:</w:t>
+      </w:r>
+      <w:r>
+        <w:t>True</w:t>
+      </w:r>
+    </w:p>
+    <w:p>
+      <w:pPr>
+        <w:spacing w:after="0" w:line="240" w:lineRule="auto"/>
+        <w:rPr>
+          <w:rFonts w:ascii="Times New Roman" w:eastAsia="Times New Roman" w:hAnsi="Times New Roman" w:cs="Times New Roman"/>
+          <w:kern w:val="0"/>
+          <w:sz w:val="24"/>
+          <w:szCs w:val="24"/>
+          <w:lang w:eastAsia="en-IN"/>
+          <w14:ligatures w14:val="none"/>
+        </w:rPr>
+      </w:pPr>
+      <w:r>
+        <w:rPr>
+          <w:rFonts w:ascii="Roboto" w:eastAsia="Times New Roman" w:hAnsi="Roboto" w:cs="Times New Roman"/>
+          <w:color w:val="1C1D1F"/>
+          <w:kern w:val="0"/>
+          <w:sz w:val="24"/>
+          <w:szCs w:val="24"/>
+          <w:shd w:val="clear" w:color="auto" w:fill="FFFFFF"/>
+          <w:lang w:eastAsia="en-IN"/>
+          <w14:ligatures w14:val="none"/>
+        </w:rPr>
+        <w:t>Question 2:</w:t>
+      </w:r>
+    </w:p>
+    <w:p>
+      <w:pPr>
+        <w:shd w:val="clear" w:color="auto" w:fill="FFFFFF"/>
+        <w:spacing w:after="0" w:line="240" w:lineRule="auto"/>
+        <w:rPr>
+          <w:rFonts w:ascii="Roboto" w:eastAsia="Times New Roman" w:hAnsi="Roboto" w:cs="Times New Roman"/>
+          <w:color w:val="1C1D1F"/>
+          <w:kern w:val="0"/>
+          <w:sz w:val="24"/>
+          <w:szCs w:val="24"/>
+          <w:lang w:eastAsia="en-IN"/>
+          <w14:ligatures w14:val="none"/>
+        </w:rPr>
+      </w:pPr>
+      <w:r>
+        <w:rPr>
+          <w:rFonts w:ascii="Roboto" w:eastAsia="Times New Roman" w:hAnsi="Roboto" w:cs="Times New Roman"/>
+          <w:color w:val="1C1D1F"/>
+          <w:kern w:val="0"/>
+          <w:sz w:val="24"/>
+          <w:szCs w:val="24"/>
+          <w:lang w:eastAsia="en-IN"/>
+          <w14:ligatures w14:val="none"/>
+        </w:rPr>
+        <w:t>Which AWS service helps you create your AWS Infrastructure resources in the right order you specify?</w:t>
+      </w:r>
+    </w:p>
+    <w:p>
+      <w:r>
+        <w:t>Ans:</w:t>
+      </w:r>
+      <w:r>
+        <w:t>AWS Cloud Formation.</w:t>
+      </w:r>
+    </w:p>
+    <w:p>
+      <w:pPr>
+        <w:pStyle w:val="ListParagraph"/>
+      </w:pPr>
+    </w:p>
+    <w:p>
+      <w:pPr>
+        <w:pStyle w:val="ListParagraph"/>
+      </w:pPr>
+    </w:p>
+    <w:p>
+      <w:pPr>
+        <w:pStyle w:val="ListParagraph"/>
+      </w:pPr>
+    </w:p>
+    <w:p>
+      <w:pPr>
+        <w:pStyle w:val="ListParagraph"/>
+      </w:pPr>
+      <w:r>
+        <w:tab/>
+      </w:r>
+    </w:p>
+    <w:p>
+      <w:pPr>
+        <w:pStyle w:val="ListParagraph"/>
+      </w:pPr>
+    </w:p>
+    <w:p>
+      <w:pPr>
+        <w:pStyle w:val="ListParagraph"/>
+      </w:pPr>
+    </w:p>
+    <w:p>
+      <w:pPr>
+        <w:pStyle w:val="ListParagraph"/>
+        <w:rPr>
+          <w:b/>
+          <w:bCs/>
+          <w:u w:val="single"/>
+        </w:rPr>
+      </w:pPr>
+      <w:r>
+        <w:rPr>
+          <w:b/>
+          <w:bCs/>
+          <w:u w:val="single"/>
+        </w:rPr>
+        <w:t>Section -</w:t>
+      </w:r>
+      <w:r>
+        <w:rPr>
+          <w:b/>
+          <w:bCs/>
+          <w:u w:val="single"/>
+        </w:rPr>
+        <w:t>2: Code</w:t>
+      </w:r>
+      <w:r>
+        <w:rPr>
+          <w:b/>
+          <w:bCs/>
+          <w:u w:val="single"/>
+        </w:rPr>
+        <w:t xml:space="preserve"> Download &amp; Tools Setup:</w:t>
+      </w:r>
+    </w:p>
+    <w:p>
+      <w:pPr>
+        <w:pStyle w:val="ListParagraph"/>
+        <w:rPr>
+          <w:b/>
+          <w:bCs/>
+          <w:u w:val="single"/>
+        </w:rPr>
+      </w:pPr>
+    </w:p>
+    <w:p>
+      <w:pPr>
+        <w:pStyle w:val="ListParagraph"/>
+        <w:rPr>
+          <w:rFonts w:ascii="Roboto" w:hAnsi="Roboto"/>
+          <w:b/>
+          <w:bCs/>
+          <w:color w:val="1C1D1F"/>
+          <w:spacing w:val="-3"/>
+          <w:sz w:val="48"/>
+          <w:szCs w:val="48"/>
+          <w:shd w:val="clear" w:color="auto" w:fill="FFFFFF"/>
+        </w:rPr>
+      </w:pPr>
+      <w:r>
+        <w:rPr>
+          <w:rFonts w:ascii="Roboto" w:hAnsi="Roboto"/>
+          <w:b/>
+          <w:bCs/>
+          <w:color w:val="1C1D1F"/>
+          <w:spacing w:val="-3"/>
+          <w:sz w:val="48"/>
+          <w:szCs w:val="48"/>
+          <w:shd w:val="clear" w:color="auto" w:fill="FFFFFF"/>
+        </w:rPr>
+        <w:t>Code Download</w:t>
+      </w:r>
+    </w:p>
+    <w:p>
+      <w:pPr>
+        <w:pStyle w:val="ListParagraph"/>
+        <w:rPr>
+          <w:rFonts w:ascii="Roboto" w:hAnsi="Roboto"/>
+          <w:color w:val="1C1D1F"/>
+          <w:sz w:val="29"/>
+          <w:szCs w:val="29"/>
+          <w:shd w:val="clear" w:color="auto" w:fill="FFFFFF"/>
+        </w:rPr>
+      </w:pPr>
+      <w:r>
+        <w:rPr>
+          <w:rFonts w:ascii="Roboto" w:hAnsi="Roboto"/>
+          <w:color w:val="1C1D1F"/>
+          <w:sz w:val="29"/>
+          <w:szCs w:val="29"/>
+          <w:shd w:val="clear" w:color="auto" w:fill="FFFFFF"/>
+        </w:rPr>
+        <w:t>Please follow the instructions at </w:t>
+      </w:r>
+      <w:hyperlink r:id="rId6" w:tgtFrame="_blank" w:history="1">
+        <w:r>
+          <w:rPr>
+            <w:rStyle w:val="Strong"/>
+            <w:rFonts w:ascii="Roboto" w:hAnsi="Roboto"/>
+            <w:color w:val="5624D0"/>
+            <w:sz w:val="29"/>
+            <w:szCs w:val="29"/>
+            <w:u w:val="single"/>
+            <w:shd w:val="clear" w:color="auto" w:fill="FFFFFF"/>
+          </w:rPr>
+          <w:t>https://courses.datacumulus.com/downloads/aws-cloudformation-1b5</w:t>
+        </w:r>
+      </w:hyperlink>
+      <w:r>
+        <w:rPr>
+          <w:rFonts w:ascii="Roboto" w:hAnsi="Roboto"/>
+          <w:color w:val="1C1D1F"/>
+          <w:sz w:val="29"/>
+          <w:szCs w:val="29"/>
+          <w:shd w:val="clear" w:color="auto" w:fill="FFFFFF"/>
+        </w:rPr>
+        <w:t> to download the code.</w:t>
+      </w:r>
+    </w:p>
+    <w:p>
+      <w:pPr>
+        <w:pStyle w:val="ListParagraph"/>
+        <w:rPr>
+          <w:rFonts w:ascii="Roboto" w:hAnsi="Roboto"/>
+          <w:color w:val="1C1D1F"/>
+          <w:sz w:val="29"/>
+          <w:szCs w:val="29"/>
+          <w:shd w:val="clear" w:color="auto" w:fill="FFFFFF"/>
+        </w:rPr>
+      </w:pPr>
+    </w:p>
+    <w:p>
+      <w:pPr>
+        <w:pStyle w:val="ListParagraph"/>
+        <w:rPr>
+          <w:rFonts w:ascii="Roboto" w:hAnsi="Roboto"/>
+          <w:b/>
+          <w:bCs/>
+          <w:color w:val="1C1D1F"/>
+          <w:spacing w:val="-3"/>
+          <w:sz w:val="48"/>
+          <w:szCs w:val="48"/>
+          <w:shd w:val="clear" w:color="auto" w:fill="FFFFFF"/>
+        </w:rPr>
+      </w:pPr>
+      <w:r>
+        <w:rPr>
+          <w:rFonts w:ascii="Roboto" w:hAnsi="Roboto"/>
+          <w:b/>
+          <w:bCs/>
+          <w:color w:val="1C1D1F"/>
+          <w:spacing w:val="-3"/>
+          <w:sz w:val="48"/>
+          <w:szCs w:val="48"/>
+          <w:shd w:val="clear" w:color="auto" w:fill="FFFFFF"/>
+        </w:rPr>
+        <w:t>VSCode Setup</w:t>
+      </w:r>
+    </w:p>
+    <w:p>
+      <w:pPr>
+        <w:pStyle w:val="ListParagraph"/>
+        <w:rPr>
+          <w:rFonts w:ascii="Roboto" w:hAnsi="Roboto"/>
+          <w:b/>
+          <w:bCs/>
+          <w:color w:val="1C1D1F"/>
+          <w:spacing w:val="-3"/>
+          <w:sz w:val="48"/>
+          <w:szCs w:val="48"/>
+          <w:shd w:val="clear" w:color="auto" w:fill="FFFFFF"/>
+        </w:rPr>
+      </w:pPr>
+    </w:p>
+    <w:p>
+      <w:pPr>
+        <w:shd w:val="clear" w:color="auto" w:fill="FFFFFF"/>
+        <w:spacing w:beforeAutospacing="1" w:after="0" w:afterAutospacing="1" w:line="240" w:lineRule="auto"/>
+        <w:outlineLvl w:val="3"/>
+        <w:rPr>
+          <w:rFonts w:ascii="Roboto" w:eastAsia="Times New Roman" w:hAnsi="Roboto" w:cs="Times New Roman"/>
+          <w:color w:val="1C1D1F"/>
+          <w:kern w:val="0"/>
+          <w:sz w:val="24"/>
+          <w:szCs w:val="24"/>
+          <w:lang w:eastAsia="en-IN"/>
+          <w14:ligatures w14:val="none"/>
+        </w:rPr>
+      </w:pPr>
+      <w:r>
+        <w:rPr>
+          <w:rFonts w:ascii="Roboto" w:eastAsia="Times New Roman" w:hAnsi="Roboto" w:cs="Times New Roman"/>
+          <w:b/>
+          <w:bCs/>
+          <w:color w:val="1C1D1F"/>
+          <w:kern w:val="0"/>
+          <w:sz w:val="24"/>
+          <w:szCs w:val="24"/>
+          <w:lang w:eastAsia="en-IN"/>
+          <w14:ligatures w14:val="none"/>
+        </w:rPr>
+        <w:t>Tools used in the course</w:t>
+      </w:r>
+    </w:p>
+    <w:p>
+      <w:pPr>
+        <w:shd w:val="clear" w:color="auto" w:fill="FFFFFF"/>
+        <w:spacing w:after="100" w:line="240" w:lineRule="auto"/>
+        <w:outlineLvl w:val="3"/>
+        <w:rPr>
+          <w:rFonts w:ascii="Roboto" w:eastAsia="Times New Roman" w:hAnsi="Roboto" w:cs="Times New Roman"/>
+          <w:color w:val="1C1D1F"/>
+          <w:kern w:val="0"/>
+          <w:sz w:val="24"/>
+          <w:szCs w:val="24"/>
+          <w:lang w:eastAsia="en-IN"/>
+          <w14:ligatures w14:val="none"/>
+        </w:rPr>
+      </w:pPr>
+      <w:r>
+        <w:rPr>
+          <w:rFonts w:ascii="Roboto" w:eastAsia="Times New Roman" w:hAnsi="Roboto" w:cs="Times New Roman"/>
+          <w:color w:val="1C1D1F"/>
+          <w:kern w:val="0"/>
+          <w:sz w:val="24"/>
+          <w:szCs w:val="24"/>
+          <w:lang w:eastAsia="en-IN"/>
+          <w14:ligatures w14:val="none"/>
+        </w:rPr>
+        <w:t>Note: the setup is done in video form in the next lecture</w:t>
+      </w:r>
+    </w:p>
+    <w:p>
+      <w:pPr>
+        <w:shd w:val="clear" w:color="auto" w:fill="FFFFFF"/>
+        <w:spacing w:beforeAutospacing="1" w:after="0" w:afterAutospacing="1" w:line="240" w:lineRule="auto"/>
+        <w:rPr>
+          <w:rFonts w:ascii="Roboto" w:eastAsia="Times New Roman" w:hAnsi="Roboto" w:cs="Times New Roman"/>
+          <w:color w:val="1C1D1F"/>
+          <w:kern w:val="0"/>
+          <w:sz w:val="24"/>
+          <w:szCs w:val="24"/>
+          <w:lang w:eastAsia="en-IN"/>
+          <w14:ligatures w14:val="none"/>
+        </w:rPr>
+      </w:pPr>
+      <w:r>
+        <w:rPr>
+          <w:rFonts w:ascii="Roboto" w:eastAsia="Times New Roman" w:hAnsi="Roboto" w:cs="Times New Roman"/>
+          <w:color w:val="1C1D1F"/>
+          <w:kern w:val="0"/>
+          <w:sz w:val="24"/>
+          <w:szCs w:val="24"/>
+          <w:lang w:eastAsia="en-IN"/>
+          <w14:ligatures w14:val="none"/>
+        </w:rPr>
+        <w:t>VSCode: </w:t>
+      </w:r>
+      <w:hyperlink r:id="rId7" w:tgtFrame="_blank" w:history="1">
+        <w:r>
+          <w:rPr>
+            <w:rFonts w:ascii="Roboto" w:eastAsia="Times New Roman" w:hAnsi="Roboto" w:cs="Times New Roman"/>
+            <w:color w:val="5624D0"/>
+            <w:kern w:val="0"/>
+            <w:sz w:val="24"/>
+            <w:szCs w:val="24"/>
+            <w:u w:val="single"/>
+            <w:lang w:eastAsia="en-IN"/>
+            <w14:ligatures w14:val="none"/>
+          </w:rPr>
+          <w:t>https://code.visualstudio.com/</w:t>
+        </w:r>
+      </w:hyperlink>
+    </w:p>
+    <w:p>
+      <w:pPr>
+        <w:shd w:val="clear" w:color="auto" w:fill="FFFFFF"/>
+        <w:spacing w:beforeAutospacing="1" w:after="0" w:afterAutospacing="1" w:line="240" w:lineRule="auto"/>
+        <w:rPr>
+          <w:rFonts w:ascii="Roboto" w:eastAsia="Times New Roman" w:hAnsi="Roboto" w:cs="Times New Roman"/>
+          <w:color w:val="1C1D1F"/>
+          <w:kern w:val="0"/>
+          <w:sz w:val="24"/>
+          <w:szCs w:val="24"/>
+          <w:lang w:eastAsia="en-IN"/>
+          <w14:ligatures w14:val="none"/>
+        </w:rPr>
+      </w:pPr>
+      <w:r>
+        <w:rPr>
+          <w:rFonts w:ascii="Roboto" w:eastAsia="Times New Roman" w:hAnsi="Roboto" w:cs="Times New Roman"/>
+          <w:color w:val="1C1D1F"/>
+          <w:kern w:val="0"/>
+          <w:sz w:val="24"/>
+          <w:szCs w:val="24"/>
+          <w:lang w:eastAsia="en-IN"/>
+          <w14:ligatures w14:val="none"/>
+        </w:rPr>
+        <w:t>With the cfn-lint extension: </w:t>
+      </w:r>
+      <w:hyperlink r:id="rId8" w:tgtFrame="_blank" w:history="1">
+        <w:r>
+          <w:rPr>
+            <w:rFonts w:ascii="Roboto" w:eastAsia="Times New Roman" w:hAnsi="Roboto" w:cs="Times New Roman"/>
+            <w:color w:val="5624D0"/>
+            <w:kern w:val="0"/>
+            <w:sz w:val="24"/>
+            <w:szCs w:val="24"/>
+            <w:u w:val="single"/>
+            <w:lang w:eastAsia="en-IN"/>
+            <w14:ligatures w14:val="none"/>
+          </w:rPr>
+          <w:t>https://github.com/aws-cloudformation/cfn-lint-visual-studio-code</w:t>
+        </w:r>
+      </w:hyperlink>
+    </w:p>
+    <w:p>
+      <w:pPr>
+        <w:shd w:val="clear" w:color="auto" w:fill="FFFFFF"/>
+        <w:spacing w:after="0" w:line="240" w:lineRule="auto"/>
+        <w:rPr>
+          <w:rFonts w:ascii="Roboto" w:eastAsia="Times New Roman" w:hAnsi="Roboto" w:cs="Times New Roman"/>
+          <w:color w:val="1C1D1F"/>
+          <w:kern w:val="0"/>
+          <w:sz w:val="24"/>
+          <w:szCs w:val="24"/>
+          <w:lang w:eastAsia="en-IN"/>
+          <w14:ligatures w14:val="none"/>
+        </w:rPr>
+      </w:pPr>
+      <w:r>
+        <w:rPr>
+          <w:rFonts w:ascii="Roboto" w:eastAsia="Times New Roman" w:hAnsi="Roboto" w:cs="Times New Roman"/>
+          <w:color w:val="1C1D1F"/>
+          <w:kern w:val="0"/>
+          <w:sz w:val="24"/>
+          <w:szCs w:val="24"/>
+          <w:lang w:eastAsia="en-IN"/>
+          <w14:ligatures w14:val="none"/>
+        </w:rPr>
+        <w:t>Install cfn-lint here: </w:t>
+      </w:r>
+      <w:hyperlink r:id="rId9" w:tgtFrame="_blank" w:history="1">
+        <w:r>
+          <w:rPr>
+            <w:rFonts w:ascii="Roboto" w:eastAsia="Times New Roman" w:hAnsi="Roboto" w:cs="Times New Roman"/>
+            <w:color w:val="5624D0"/>
+            <w:kern w:val="0"/>
+            <w:sz w:val="24"/>
+            <w:szCs w:val="24"/>
+            <w:u w:val="single"/>
+            <w:lang w:eastAsia="en-IN"/>
+            <w14:ligatures w14:val="none"/>
+          </w:rPr>
+          <w:t>https://github.com/aws-cloudformation/cfn-lint</w:t>
+        </w:r>
+      </w:hyperlink>
+    </w:p>
+    <w:p/>
+    <w:p>
+      <w:hyperlink r:id="rId10" w:history="1">
+        <w:r>
+          <w:rPr>
+            <w:rStyle w:val="Hyperlink"/>
+          </w:rPr>
+          <w:t>https://www.techielass.com/install-cfn-lint-on-windows/</w:t>
+        </w:r>
+      </w:hyperlink>
+    </w:p>
+    <w:p/>
+    <w:p>
+      <w:pPr>
+        <w:rPr>
+          <w:rFonts w:ascii="Consolas" w:hAnsi="Consolas"/>
+          <w:color w:val="133467"/>
+          <w:shd w:val="clear" w:color="auto" w:fill="F4F8FD"/>
+        </w:rPr>
+      </w:pPr>
+      <w:r>
+        <w:rPr>
+          <w:rFonts w:ascii="Consolas" w:hAnsi="Consolas"/>
+          <w:color w:val="133467"/>
+          <w:shd w:val="clear" w:color="auto" w:fill="F4F8FD"/>
+        </w:rPr>
+        <w:lastRenderedPageBreak/>
+        <w:t xml:space="preserve">wsl </w:t>
+      </w:r>
+      <w:r>
+        <w:rPr>
+          <w:rFonts w:ascii="Consolas" w:hAnsi="Consolas"/>
+          <w:color w:val="133467"/>
+          <w:shd w:val="clear" w:color="auto" w:fill="F4F8FD"/>
+        </w:rPr>
+        <w:t>–</w:t>
+      </w:r>
+      <w:r>
+        <w:rPr>
+          <w:rFonts w:ascii="Consolas" w:hAnsi="Consolas"/>
+          <w:color w:val="133467"/>
+          <w:shd w:val="clear" w:color="auto" w:fill="F4F8FD"/>
+        </w:rPr>
+        <w:t>install</w:t>
+      </w:r>
+      <w:r>
+        <w:rPr>
+          <w:rFonts w:ascii="Consolas" w:hAnsi="Consolas"/>
+          <w:color w:val="133467"/>
+          <w:shd w:val="clear" w:color="auto" w:fill="F4F8FD"/>
+        </w:rPr>
+        <w:t xml:space="preserve"> </w:t>
+      </w:r>
+      <w:r>
+        <w:rPr>
+          <w:noProof/>
+        </w:rPr>
+        <w:drawing>
+          <wp:inline distT="0" distB="0" distL="0" distR="0" wp14:anchorId="44809DAF" wp14:editId="4012557F">
+            <wp:extent cx="5731510" cy="3222625"/>
+            <wp:effectExtent l="0" t="0" r="2540" b="0"/>
+            <wp:docPr id="2089632259" name="Picture 1"/>
+            <wp:cNvGraphicFramePr>
+              <a:graphicFrameLocks xmlns:a="http://schemas.openxmlformats.org/drawingml/2006/main" noChangeAspect="1"/>
+            </wp:cNvGraphicFramePr>
+            <a:graphic xmlns:a="http://schemas.openxmlformats.org/drawingml/2006/main">
+              <a:graphicData uri="http://schemas.openxmlformats.org/drawingml/2006/picture">
+                <pic:pic xmlns:pic="http://schemas.openxmlformats.org/drawingml/2006/picture">
+                  <pic:nvPicPr>
+                    <pic:cNvPr id="2089632259" name=""/>
+                    <pic:cNvPicPr/>
+                  </pic:nvPicPr>
+                  <pic:blipFill>
+                    <a:blip r:embed="rId11"/>
+                    <a:stretch>
+                      <a:fillRect/>
+                    </a:stretch>
+                  </pic:blipFill>
+                  <pic:spPr>
+                    <a:xfrm>
+                      <a:off x="0" y="0"/>
+                      <a:ext cx="5731510" cy="3222625"/>
+                    </a:xfrm>
+                    <a:prstGeom prst="rect">
+                      <a:avLst/>
+                    </a:prstGeom>
+                  </pic:spPr>
+                </pic:pic>
+              </a:graphicData>
+            </a:graphic>
+          </wp:inline>
+        </w:drawing>
+      </w:r>
+    </w:p>
+    <w:p>
+      <w:pPr>
+        <w:rPr>
+          <w:rFonts w:ascii="Consolas" w:hAnsi="Consolas"/>
+          <w:color w:val="133467"/>
+          <w:shd w:val="clear" w:color="auto" w:fill="F4F8FD"/>
+        </w:rPr>
+      </w:pPr>
+    </w:p>
+    <w:p>
+      <w:r>
+        <w:rPr>
+          <w:noProof/>
+        </w:rPr>
+        <w:drawing>
+          <wp:inline distT="0" distB="0" distL="0" distR="0" wp14:anchorId="525FBDEB" wp14:editId="69FF4F2B">
+            <wp:extent cx="5731510" cy="3222625"/>
+            <wp:effectExtent l="0" t="0" r="2540" b="0"/>
+            <wp:docPr id="1699181712" name="Picture 1" descr="A screenshot of a computer&#10;&#10;Description automatically generated"/>
+            <wp:cNvGraphicFramePr>
+              <a:graphicFrameLocks xmlns:a="http://schemas.openxmlformats.org/drawingml/2006/main" noChangeAspect="1"/>
+            </wp:cNvGraphicFramePr>
+            <a:graphic xmlns:a="http://schemas.openxmlformats.org/drawingml/2006/main">
+              <a:graphicData uri="http://schemas.openxmlformats.org/drawingml/2006/picture">
+                <pic:pic xmlns:pic="http://schemas.openxmlformats.org/drawingml/2006/picture">
+                  <pic:nvPicPr>
+                    <pic:cNvPr id="1699181712" name="Picture 1" descr="A screenshot of a computer&#10;&#10;Description automatically generated"/>
+                    <pic:cNvPicPr/>
+                  </pic:nvPicPr>
+                  <pic:blipFill>
+                    <a:blip r:embed="rId12"/>
+                    <a:stretch>
+                      <a:fillRect/>
+                    </a:stretch>
+                  </pic:blipFill>
+                  <pic:spPr>
+                    <a:xfrm>
+                      <a:off x="0" y="0"/>
+                      <a:ext cx="5731510" cy="3222625"/>
+                    </a:xfrm>
+                    <a:prstGeom prst="rect">
+                      <a:avLst/>
+                    </a:prstGeom>
+                  </pic:spPr>
+                </pic:pic>
+              </a:graphicData>
+            </a:graphic>
+          </wp:inline>
+        </w:drawing>
+      </w:r>
+    </w:p>
+    <w:p/>
+    <w:p>
+      <w:r>
+        <w:rPr>
+          <w:noProof/>
+        </w:rPr>
+        <w:lastRenderedPageBreak/>
+        <w:drawing>
+          <wp:inline distT="0" distB="0" distL="0" distR="0" wp14:anchorId="3DDBA0F7" wp14:editId="36276EDA">
+            <wp:extent cx="5731510" cy="3222625"/>
+            <wp:effectExtent l="0" t="0" r="2540" b="0"/>
+            <wp:docPr id="598864515" name="Picture 1" descr="A screenshot of a computer&#10;&#10;Description automatically generated"/>
+            <wp:cNvGraphicFramePr>
+              <a:graphicFrameLocks xmlns:a="http://schemas.openxmlformats.org/drawingml/2006/main" noChangeAspect="1"/>
+            </wp:cNvGraphicFramePr>
+            <a:graphic xmlns:a="http://schemas.openxmlformats.org/drawingml/2006/main">
+              <a:graphicData uri="http://schemas.openxmlformats.org/drawingml/2006/picture">
+                <pic:pic xmlns:pic="http://schemas.openxmlformats.org/drawingml/2006/picture">
+                  <pic:nvPicPr>
+                    <pic:cNvPr id="598864515" name="Picture 1" descr="A screenshot of a computer&#10;&#10;Description automatically generated"/>
+                    <pic:cNvPicPr/>
+                  </pic:nvPicPr>
+                  <pic:blipFill>
+                    <a:blip r:embed="rId13"/>
+                    <a:stretch>
+                      <a:fillRect/>
+                    </a:stretch>
+                  </pic:blipFill>
+                  <pic:spPr>
+                    <a:xfrm>
+                      <a:off x="0" y="0"/>
+                      <a:ext cx="5731510" cy="3222625"/>
+                    </a:xfrm>
+                    <a:prstGeom prst="rect">
+                      <a:avLst/>
+                    </a:prstGeom>
+                  </pic:spPr>
+                </pic:pic>
+              </a:graphicData>
+            </a:graphic>
+          </wp:inline>
+        </w:drawing>
+      </w:r>
+    </w:p>
+    <w:p/>
+    <w:p>
+      <w:r>
+        <w:rPr>
+          <w:noProof/>
+        </w:rPr>
+        <w:drawing>
+          <wp:inline distT="0" distB="0" distL="0" distR="0" wp14:anchorId="062E96E1" wp14:editId="155A31DB">
+            <wp:extent cx="5731510" cy="3222625"/>
+            <wp:effectExtent l="0" t="0" r="2540" b="0"/>
+            <wp:docPr id="1950255841" name="Picture 1"/>
+            <wp:cNvGraphicFramePr>
+              <a:graphicFrameLocks xmlns:a="http://schemas.openxmlformats.org/drawingml/2006/main" noChangeAspect="1"/>
+            </wp:cNvGraphicFramePr>
+            <a:graphic xmlns:a="http://schemas.openxmlformats.org/drawingml/2006/main">
+              <a:graphicData uri="http://schemas.openxmlformats.org/drawingml/2006/picture">
+                <pic:pic xmlns:pic="http://schemas.openxmlformats.org/drawingml/2006/picture">
+                  <pic:nvPicPr>
+                    <pic:cNvPr id="1950255841" name=""/>
+                    <pic:cNvPicPr/>
+                  </pic:nvPicPr>
+                  <pic:blipFill>
+                    <a:blip r:embed="rId14"/>
+                    <a:stretch>
+                      <a:fillRect/>
+                    </a:stretch>
+                  </pic:blipFill>
+                  <pic:spPr>
+                    <a:xfrm>
+                      <a:off x="0" y="0"/>
+                      <a:ext cx="5731510" cy="3222625"/>
+                    </a:xfrm>
+                    <a:prstGeom prst="rect">
+                      <a:avLst/>
+                    </a:prstGeom>
+                  </pic:spPr>
+                </pic:pic>
+              </a:graphicData>
+            </a:graphic>
+          </wp:inline>
+        </w:drawing>
+      </w:r>
+    </w:p>
+    <w:p>
+      <w:r>
+        <w:t xml:space="preserve">Also install python </w:t>
+      </w:r>
+    </w:p>
+    <w:p>
+      <w:r>
+        <w:t xml:space="preserve">Let install the </w:t>
+      </w:r>
+      <w:r>
+        <w:t>CloudFormation</w:t>
+      </w:r>
+      <w:r>
+        <w:t xml:space="preserve"> extension in visual studio </w:t>
+      </w:r>
+      <w:r>
+        <w:t>code.</w:t>
+      </w:r>
+    </w:p>
+    <w:p>
+      <w:r>
+        <w:t>1.</w:t>
+      </w:r>
+      <w:r>
+        <w:t>CloudFormation Linter</w:t>
+      </w:r>
+    </w:p>
+    <w:p>
+      <w:r>
+        <w:t xml:space="preserve">In visual studio code install </w:t>
+      </w:r>
+    </w:p>
+    <w:p>
+      <w:r>
+        <w:t>1.</w:t>
+      </w:r>
+      <w:r>
+        <w:rPr>
+          <w:rFonts w:ascii="Consolas" w:hAnsi="Consolas"/>
+          <w:color w:val="1F2328"/>
+          <w:sz w:val="20"/>
+          <w:szCs w:val="20"/>
+        </w:rPr>
+        <w:t xml:space="preserve"> </w:t>
+      </w:r>
+      <w:r>
+        <w:rPr>
+          <w:rFonts w:ascii="Consolas" w:hAnsi="Consolas"/>
+          <w:color w:val="1F2328"/>
+          <w:sz w:val="20"/>
+          <w:szCs w:val="20"/>
+        </w:rPr>
+        <w:t>pip install cfn-lint</w:t>
+      </w:r>
+    </w:p>
+    <w:p>
+      <w:pPr>
+        <w:pStyle w:val="ListParagraph"/>
+        <w:ind w:left="1483"/>
       </w:pPr>
     </w:p>
     <w:sectPr>
@@ -573,9 +1944,122 @@
 <file path=word/numbering.xml><?xml version="1.0" encoding="utf-8"?>
 <w:numbering xmlns:wpc="http://schemas.microsoft.com/office/word/2010/wordprocessingCanvas" xmlns:cx="http://schemas.microsoft.com/office/drawing/2014/chartex" xmlns:cx1="http://schemas.microsoft.com/office/drawing/2015/9/8/chartex" xmlns:cx2="http://schemas.microsoft.com/office/drawing/2015/10/21/chartex" xmlns:cx3="http://schemas.microsoft.com/office/drawing/2016/5/9/chartex" xmlns:cx4="http://schemas.microsoft.com/office/drawing/2016/5/10/chartex" xmlns:cx5="http://schemas.microsoft.com/office/drawing/2016/5/11/chartex" xmlns:cx6="http://schemas.microsoft.com/office/drawing/2016/5/12/chartex" xmlns:cx7="http://schemas.microsoft.com/office/drawing/2016/5/13/chartex" xmlns:cx8="http://schemas.microsoft.com/office/drawing/2016/5/14/chartex" xmlns:mc="http://schemas.openxmlformats.org/markup-compatibility/2006" xmlns:aink="http://schemas.microsoft.com/office/drawing/2016/ink" xmlns:am3d="http://schemas.microsoft.com/office/drawing/2017/model3d" xmlns:o="urn:schemas-microsoft-com:office:office" xmlns:oel="http://schemas.microsoft.com/office/2019/extlst" xmlns:r="http://schemas.openxmlformats.org/officeDocument/2006/relationships" xmlns:m="http://schemas.openxmlformats.org/officeDocument/2006/math" xmlns:v="urn:schemas-microsoft-com:vml" xmlns:wp14="http://schemas.microsoft.com/office/word/2010/wordprocessingDrawing" xmlns:wp="http://schemas.openxmlformats.org/drawingml/2006/wordprocessingDrawing" xmlns:w10="urn:schemas-microsoft-com:office:word" xmlns:w="http://schemas.openxmlformats.org/wordprocessingml/2006/main" xmlns:w14="http://schemas.microsoft.com/office/word/2010/wordml" xmlns:w15="http://schemas.microsoft.com/office/word/2012/wordml" xmlns:w16cex="http://schemas.microsoft.com/office/word/2018/wordml/cex" xmlns:w16cid="http://schemas.microsoft.com/office/word/2016/wordml/cid" xmlns:w16="http://schemas.microsoft.com/office/word/2018/wordml" xmlns:w16du="http://schemas.microsoft.com/office/word/2023/wordml/word16du" xmlns:w16sdtdh="http://schemas.microsoft.com/office/word/2020/wordml/sdtdatahash" xmlns:w16se="http://schemas.microsoft.com/office/word/2015/wordml/symex" xmlns:wpg="http://schemas.microsoft.com/office/word/2010/wordprocessingGroup" xmlns:wpi="http://schemas.microsoft.com/office/word/2010/wordprocessingInk" xmlns:wne="http://schemas.microsoft.com/office/word/2006/wordml" xmlns:wps="http://schemas.microsoft.com/office/word/2010/wordprocessingShape" mc:Ignorable="w14 w15 w16se w16cid w16 w16cex w16sdtdh wp14">
   <w:abstractNum w:abstractNumId="0" w15:restartNumberingAfterBreak="0">
+    <w:nsid w:val="0BA90233"/>
+    <w:multiLevelType w:val="hybridMultilevel"/>
+    <w:tmpl w:val="3BD83E3A"/>
+    <w:lvl w:ilvl="0" w:tplc="4009000B">
+      <w:start w:val="1"/>
+      <w:numFmt w:val="bullet"/>
+      <w:lvlText w:val=""/>
+      <w:lvlJc w:val="left"/>
+      <w:pPr>
+        <w:ind w:left="1692" w:hanging="360"/>
+      </w:pPr>
+      <w:rPr>
+        <w:rFonts w:ascii="Wingdings" w:hAnsi="Wingdings" w:hint="default"/>
+      </w:rPr>
+    </w:lvl>
+    <w:lvl w:ilvl="1" w:tplc="40090003" w:tentative="1">
+      <w:start w:val="1"/>
+      <w:numFmt w:val="bullet"/>
+      <w:lvlText w:val="o"/>
+      <w:lvlJc w:val="left"/>
+      <w:pPr>
+        <w:ind w:left="2412" w:hanging="360"/>
+      </w:pPr>
+      <w:rPr>
+        <w:rFonts w:ascii="Courier New" w:hAnsi="Courier New" w:cs="Courier New" w:hint="default"/>
+      </w:rPr>
+    </w:lvl>
+    <w:lvl w:ilvl="2" w:tplc="40090005" w:tentative="1">
+      <w:start w:val="1"/>
+      <w:numFmt w:val="bullet"/>
+      <w:lvlText w:val=""/>
+      <w:lvlJc w:val="left"/>
+      <w:pPr>
+        <w:ind w:left="3132" w:hanging="360"/>
+      </w:pPr>
+      <w:rPr>
+        <w:rFonts w:ascii="Wingdings" w:hAnsi="Wingdings" w:hint="default"/>
+      </w:rPr>
+    </w:lvl>
+    <w:lvl w:ilvl="3" w:tplc="40090001" w:tentative="1">
+      <w:start w:val="1"/>
+      <w:numFmt w:val="bullet"/>
+      <w:lvlText w:val=""/>
+      <w:lvlJc w:val="left"/>
+      <w:pPr>
+        <w:ind w:left="3852" w:hanging="360"/>
+      </w:pPr>
+      <w:rPr>
+        <w:rFonts w:ascii="Symbol" w:hAnsi="Symbol" w:hint="default"/>
+      </w:rPr>
+    </w:lvl>
+    <w:lvl w:ilvl="4" w:tplc="40090003" w:tentative="1">
+      <w:start w:val="1"/>
+      <w:numFmt w:val="bullet"/>
+      <w:lvlText w:val="o"/>
+      <w:lvlJc w:val="left"/>
+      <w:pPr>
+        <w:ind w:left="4572" w:hanging="360"/>
+      </w:pPr>
+      <w:rPr>
+        <w:rFonts w:ascii="Courier New" w:hAnsi="Courier New" w:cs="Courier New" w:hint="default"/>
+      </w:rPr>
+    </w:lvl>
+    <w:lvl w:ilvl="5" w:tplc="40090005" w:tentative="1">
+      <w:start w:val="1"/>
+      <w:numFmt w:val="bullet"/>
+      <w:lvlText w:val=""/>
+      <w:lvlJc w:val="left"/>
+      <w:pPr>
+        <w:ind w:left="5292" w:hanging="360"/>
+      </w:pPr>
+      <w:rPr>
+        <w:rFonts w:ascii="Wingdings" w:hAnsi="Wingdings" w:hint="default"/>
+      </w:rPr>
+    </w:lvl>
+    <w:lvl w:ilvl="6" w:tplc="40090001" w:tentative="1">
+      <w:start w:val="1"/>
+      <w:numFmt w:val="bullet"/>
+      <w:lvlText w:val=""/>
+      <w:lvlJc w:val="left"/>
+      <w:pPr>
+        <w:ind w:left="6012" w:hanging="360"/>
+      </w:pPr>
+      <w:rPr>
+        <w:rFonts w:ascii="Symbol" w:hAnsi="Symbol" w:hint="default"/>
+      </w:rPr>
+    </w:lvl>
+    <w:lvl w:ilvl="7" w:tplc="40090003" w:tentative="1">
+      <w:start w:val="1"/>
+      <w:numFmt w:val="bullet"/>
+      <w:lvlText w:val="o"/>
+      <w:lvlJc w:val="left"/>
+      <w:pPr>
+        <w:ind w:left="6732" w:hanging="360"/>
+      </w:pPr>
+      <w:rPr>
+        <w:rFonts w:ascii="Courier New" w:hAnsi="Courier New" w:cs="Courier New" w:hint="default"/>
+      </w:rPr>
+    </w:lvl>
+    <w:lvl w:ilvl="8" w:tplc="40090005" w:tentative="1">
+      <w:start w:val="1"/>
+      <w:numFmt w:val="bullet"/>
+      <w:lvlText w:val=""/>
+      <w:lvlJc w:val="left"/>
+      <w:pPr>
+        <w:ind w:left="7452" w:hanging="360"/>
+      </w:pPr>
+      <w:rPr>
+        <w:rFonts w:ascii="Wingdings" w:hAnsi="Wingdings" w:hint="default"/>
+      </w:rPr>
+    </w:lvl>
+  </w:abstractNum>
+  <w:abstractNum w:abstractNumId="1" w15:restartNumberingAfterBreak="0">
     <w:nsid w:val="0C01324C"/>
     <w:multiLevelType w:val="hybridMultilevel"/>
-    <w:tmpl w:val="729EBC2E"/>
+    <w:tmpl w:val="56488102"/>
     <w:lvl w:ilvl="0" w:tplc="40090001">
       <w:start w:val="1"/>
       <w:numFmt w:val="bullet"/>
@@ -685,7 +2169,233 @@
       </w:rPr>
     </w:lvl>
   </w:abstractNum>
-  <w:abstractNum w:abstractNumId="1" w15:restartNumberingAfterBreak="0">
+  <w:abstractNum w:abstractNumId="2" w15:restartNumberingAfterBreak="0">
+    <w:nsid w:val="10F258C6"/>
+    <w:multiLevelType w:val="hybridMultilevel"/>
+    <w:tmpl w:val="DE5644FA"/>
+    <w:lvl w:ilvl="0" w:tplc="40090003">
+      <w:start w:val="1"/>
+      <w:numFmt w:val="bullet"/>
+      <w:lvlText w:val="o"/>
+      <w:lvlJc w:val="left"/>
+      <w:pPr>
+        <w:ind w:left="1744" w:hanging="360"/>
+      </w:pPr>
+      <w:rPr>
+        <w:rFonts w:ascii="Courier New" w:hAnsi="Courier New" w:cs="Courier New" w:hint="default"/>
+      </w:rPr>
+    </w:lvl>
+    <w:lvl w:ilvl="1" w:tplc="40090003" w:tentative="1">
+      <w:start w:val="1"/>
+      <w:numFmt w:val="bullet"/>
+      <w:lvlText w:val="o"/>
+      <w:lvlJc w:val="left"/>
+      <w:pPr>
+        <w:ind w:left="2464" w:hanging="360"/>
+      </w:pPr>
+      <w:rPr>
+        <w:rFonts w:ascii="Courier New" w:hAnsi="Courier New" w:cs="Courier New" w:hint="default"/>
+      </w:rPr>
+    </w:lvl>
+    <w:lvl w:ilvl="2" w:tplc="40090005" w:tentative="1">
+      <w:start w:val="1"/>
+      <w:numFmt w:val="bullet"/>
+      <w:lvlText w:val=""/>
+      <w:lvlJc w:val="left"/>
+      <w:pPr>
+        <w:ind w:left="3184" w:hanging="360"/>
+      </w:pPr>
+      <w:rPr>
+        <w:rFonts w:ascii="Wingdings" w:hAnsi="Wingdings" w:hint="default"/>
+      </w:rPr>
+    </w:lvl>
+    <w:lvl w:ilvl="3" w:tplc="40090001" w:tentative="1">
+      <w:start w:val="1"/>
+      <w:numFmt w:val="bullet"/>
+      <w:lvlText w:val=""/>
+      <w:lvlJc w:val="left"/>
+      <w:pPr>
+        <w:ind w:left="3904" w:hanging="360"/>
+      </w:pPr>
+      <w:rPr>
+        <w:rFonts w:ascii="Symbol" w:hAnsi="Symbol" w:hint="default"/>
+      </w:rPr>
+    </w:lvl>
+    <w:lvl w:ilvl="4" w:tplc="40090003" w:tentative="1">
+      <w:start w:val="1"/>
+      <w:numFmt w:val="bullet"/>
+      <w:lvlText w:val="o"/>
+      <w:lvlJc w:val="left"/>
+      <w:pPr>
+        <w:ind w:left="4624" w:hanging="360"/>
+      </w:pPr>
+      <w:rPr>
+        <w:rFonts w:ascii="Courier New" w:hAnsi="Courier New" w:cs="Courier New" w:hint="default"/>
+      </w:rPr>
+    </w:lvl>
+    <w:lvl w:ilvl="5" w:tplc="40090005" w:tentative="1">
+      <w:start w:val="1"/>
+      <w:numFmt w:val="bullet"/>
+      <w:lvlText w:val=""/>
+      <w:lvlJc w:val="left"/>
+      <w:pPr>
+        <w:ind w:left="5344" w:hanging="360"/>
+      </w:pPr>
+      <w:rPr>
+        <w:rFonts w:ascii="Wingdings" w:hAnsi="Wingdings" w:hint="default"/>
+      </w:rPr>
+    </w:lvl>
+    <w:lvl w:ilvl="6" w:tplc="40090001" w:tentative="1">
+      <w:start w:val="1"/>
+      <w:numFmt w:val="bullet"/>
+      <w:lvlText w:val=""/>
+      <w:lvlJc w:val="left"/>
+      <w:pPr>
+        <w:ind w:left="6064" w:hanging="360"/>
+      </w:pPr>
+      <w:rPr>
+        <w:rFonts w:ascii="Symbol" w:hAnsi="Symbol" w:hint="default"/>
+      </w:rPr>
+    </w:lvl>
+    <w:lvl w:ilvl="7" w:tplc="40090003" w:tentative="1">
+      <w:start w:val="1"/>
+      <w:numFmt w:val="bullet"/>
+      <w:lvlText w:val="o"/>
+      <w:lvlJc w:val="left"/>
+      <w:pPr>
+        <w:ind w:left="6784" w:hanging="360"/>
+      </w:pPr>
+      <w:rPr>
+        <w:rFonts w:ascii="Courier New" w:hAnsi="Courier New" w:cs="Courier New" w:hint="default"/>
+      </w:rPr>
+    </w:lvl>
+    <w:lvl w:ilvl="8" w:tplc="40090005" w:tentative="1">
+      <w:start w:val="1"/>
+      <w:numFmt w:val="bullet"/>
+      <w:lvlText w:val=""/>
+      <w:lvlJc w:val="left"/>
+      <w:pPr>
+        <w:ind w:left="7504" w:hanging="360"/>
+      </w:pPr>
+      <w:rPr>
+        <w:rFonts w:ascii="Wingdings" w:hAnsi="Wingdings" w:hint="default"/>
+      </w:rPr>
+    </w:lvl>
+  </w:abstractNum>
+  <w:abstractNum w:abstractNumId="3" w15:restartNumberingAfterBreak="0">
+    <w:nsid w:val="12A75579"/>
+    <w:multiLevelType w:val="hybridMultilevel"/>
+    <w:tmpl w:val="994ED96E"/>
+    <w:lvl w:ilvl="0" w:tplc="40090003">
+      <w:start w:val="1"/>
+      <w:numFmt w:val="bullet"/>
+      <w:lvlText w:val="o"/>
+      <w:lvlJc w:val="left"/>
+      <w:pPr>
+        <w:ind w:left="1587" w:hanging="360"/>
+      </w:pPr>
+      <w:rPr>
+        <w:rFonts w:ascii="Courier New" w:hAnsi="Courier New" w:cs="Courier New" w:hint="default"/>
+      </w:rPr>
+    </w:lvl>
+    <w:lvl w:ilvl="1" w:tplc="40090003" w:tentative="1">
+      <w:start w:val="1"/>
+      <w:numFmt w:val="bullet"/>
+      <w:lvlText w:val="o"/>
+      <w:lvlJc w:val="left"/>
+      <w:pPr>
+        <w:ind w:left="2307" w:hanging="360"/>
+      </w:pPr>
+      <w:rPr>
+        <w:rFonts w:ascii="Courier New" w:hAnsi="Courier New" w:cs="Courier New" w:hint="default"/>
+      </w:rPr>
+    </w:lvl>
+    <w:lvl w:ilvl="2" w:tplc="40090005" w:tentative="1">
+      <w:start w:val="1"/>
+      <w:numFmt w:val="bullet"/>
+      <w:lvlText w:val=""/>
+      <w:lvlJc w:val="left"/>
+      <w:pPr>
+        <w:ind w:left="3027" w:hanging="360"/>
+      </w:pPr>
+      <w:rPr>
+        <w:rFonts w:ascii="Wingdings" w:hAnsi="Wingdings" w:hint="default"/>
+      </w:rPr>
+    </w:lvl>
+    <w:lvl w:ilvl="3" w:tplc="40090001" w:tentative="1">
+      <w:start w:val="1"/>
+      <w:numFmt w:val="bullet"/>
+      <w:lvlText w:val=""/>
+      <w:lvlJc w:val="left"/>
+      <w:pPr>
+        <w:ind w:left="3747" w:hanging="360"/>
+      </w:pPr>
+      <w:rPr>
+        <w:rFonts w:ascii="Symbol" w:hAnsi="Symbol" w:hint="default"/>
+      </w:rPr>
+    </w:lvl>
+    <w:lvl w:ilvl="4" w:tplc="40090003" w:tentative="1">
+      <w:start w:val="1"/>
+      <w:numFmt w:val="bullet"/>
+      <w:lvlText w:val="o"/>
+      <w:lvlJc w:val="left"/>
+      <w:pPr>
+        <w:ind w:left="4467" w:hanging="360"/>
+      </w:pPr>
+      <w:rPr>
+        <w:rFonts w:ascii="Courier New" w:hAnsi="Courier New" w:cs="Courier New" w:hint="default"/>
+      </w:rPr>
+    </w:lvl>
+    <w:lvl w:ilvl="5" w:tplc="40090005" w:tentative="1">
+      <w:start w:val="1"/>
+      <w:numFmt w:val="bullet"/>
+      <w:lvlText w:val=""/>
+      <w:lvlJc w:val="left"/>
+      <w:pPr>
+        <w:ind w:left="5187" w:hanging="360"/>
+      </w:pPr>
+      <w:rPr>
+        <w:rFonts w:ascii="Wingdings" w:hAnsi="Wingdings" w:hint="default"/>
+      </w:rPr>
+    </w:lvl>
+    <w:lvl w:ilvl="6" w:tplc="40090001" w:tentative="1">
+      <w:start w:val="1"/>
+      <w:numFmt w:val="bullet"/>
+      <w:lvlText w:val=""/>
+      <w:lvlJc w:val="left"/>
+      <w:pPr>
+        <w:ind w:left="5907" w:hanging="360"/>
+      </w:pPr>
+      <w:rPr>
+        <w:rFonts w:ascii="Symbol" w:hAnsi="Symbol" w:hint="default"/>
+      </w:rPr>
+    </w:lvl>
+    <w:lvl w:ilvl="7" w:tplc="40090003" w:tentative="1">
+      <w:start w:val="1"/>
+      <w:numFmt w:val="bullet"/>
+      <w:lvlText w:val="o"/>
+      <w:lvlJc w:val="left"/>
+      <w:pPr>
+        <w:ind w:left="6627" w:hanging="360"/>
+      </w:pPr>
+      <w:rPr>
+        <w:rFonts w:ascii="Courier New" w:hAnsi="Courier New" w:cs="Courier New" w:hint="default"/>
+      </w:rPr>
+    </w:lvl>
+    <w:lvl w:ilvl="8" w:tplc="40090005" w:tentative="1">
+      <w:start w:val="1"/>
+      <w:numFmt w:val="bullet"/>
+      <w:lvlText w:val=""/>
+      <w:lvlJc w:val="left"/>
+      <w:pPr>
+        <w:ind w:left="7347" w:hanging="360"/>
+      </w:pPr>
+      <w:rPr>
+        <w:rFonts w:ascii="Wingdings" w:hAnsi="Wingdings" w:hint="default"/>
+      </w:rPr>
+    </w:lvl>
+  </w:abstractNum>
+  <w:abstractNum w:abstractNumId="4" w15:restartNumberingAfterBreak="0">
     <w:nsid w:val="26566818"/>
     <w:multiLevelType w:val="hybridMultilevel"/>
     <w:tmpl w:val="49023782"/>
@@ -798,7 +2508,7 @@
       </w:rPr>
     </w:lvl>
   </w:abstractNum>
-  <w:abstractNum w:abstractNumId="2" w15:restartNumberingAfterBreak="0">
+  <w:abstractNum w:abstractNumId="5" w15:restartNumberingAfterBreak="0">
     <w:nsid w:val="2A565139"/>
     <w:multiLevelType w:val="hybridMultilevel"/>
     <w:tmpl w:val="62969F48"/>
@@ -911,7 +2621,7 @@
       </w:rPr>
     </w:lvl>
   </w:abstractNum>
-  <w:abstractNum w:abstractNumId="3" w15:restartNumberingAfterBreak="0">
+  <w:abstractNum w:abstractNumId="6" w15:restartNumberingAfterBreak="0">
     <w:nsid w:val="32F93859"/>
     <w:multiLevelType w:val="hybridMultilevel"/>
     <w:tmpl w:val="B48011F4"/>
@@ -1024,7 +2734,346 @@
       </w:rPr>
     </w:lvl>
   </w:abstractNum>
-  <w:abstractNum w:abstractNumId="4" w15:restartNumberingAfterBreak="0">
+  <w:abstractNum w:abstractNumId="7" w15:restartNumberingAfterBreak="0">
+    <w:nsid w:val="39DB5559"/>
+    <w:multiLevelType w:val="hybridMultilevel"/>
+    <w:tmpl w:val="E996C92C"/>
+    <w:lvl w:ilvl="0" w:tplc="4009000B">
+      <w:start w:val="1"/>
+      <w:numFmt w:val="bullet"/>
+      <w:lvlText w:val=""/>
+      <w:lvlJc w:val="left"/>
+      <w:pPr>
+        <w:ind w:left="1483" w:hanging="360"/>
+      </w:pPr>
+      <w:rPr>
+        <w:rFonts w:ascii="Wingdings" w:hAnsi="Wingdings" w:hint="default"/>
+      </w:rPr>
+    </w:lvl>
+    <w:lvl w:ilvl="1" w:tplc="40090003" w:tentative="1">
+      <w:start w:val="1"/>
+      <w:numFmt w:val="bullet"/>
+      <w:lvlText w:val="o"/>
+      <w:lvlJc w:val="left"/>
+      <w:pPr>
+        <w:ind w:left="2203" w:hanging="360"/>
+      </w:pPr>
+      <w:rPr>
+        <w:rFonts w:ascii="Courier New" w:hAnsi="Courier New" w:cs="Courier New" w:hint="default"/>
+      </w:rPr>
+    </w:lvl>
+    <w:lvl w:ilvl="2" w:tplc="40090005" w:tentative="1">
+      <w:start w:val="1"/>
+      <w:numFmt w:val="bullet"/>
+      <w:lvlText w:val=""/>
+      <w:lvlJc w:val="left"/>
+      <w:pPr>
+        <w:ind w:left="2923" w:hanging="360"/>
+      </w:pPr>
+      <w:rPr>
+        <w:rFonts w:ascii="Wingdings" w:hAnsi="Wingdings" w:hint="default"/>
+      </w:rPr>
+    </w:lvl>
+    <w:lvl w:ilvl="3" w:tplc="40090001" w:tentative="1">
+      <w:start w:val="1"/>
+      <w:numFmt w:val="bullet"/>
+      <w:lvlText w:val=""/>
+      <w:lvlJc w:val="left"/>
+      <w:pPr>
+        <w:ind w:left="3643" w:hanging="360"/>
+      </w:pPr>
+      <w:rPr>
+        <w:rFonts w:ascii="Symbol" w:hAnsi="Symbol" w:hint="default"/>
+      </w:rPr>
+    </w:lvl>
+    <w:lvl w:ilvl="4" w:tplc="40090003" w:tentative="1">
+      <w:start w:val="1"/>
+      <w:numFmt w:val="bullet"/>
+      <w:lvlText w:val="o"/>
+      <w:lvlJc w:val="left"/>
+      <w:pPr>
+        <w:ind w:left="4363" w:hanging="360"/>
+      </w:pPr>
+      <w:rPr>
+        <w:rFonts w:ascii="Courier New" w:hAnsi="Courier New" w:cs="Courier New" w:hint="default"/>
+      </w:rPr>
+    </w:lvl>
+    <w:lvl w:ilvl="5" w:tplc="40090005" w:tentative="1">
+      <w:start w:val="1"/>
+      <w:numFmt w:val="bullet"/>
+      <w:lvlText w:val=""/>
+      <w:lvlJc w:val="left"/>
+      <w:pPr>
+        <w:ind w:left="5083" w:hanging="360"/>
+      </w:pPr>
+      <w:rPr>
+        <w:rFonts w:ascii="Wingdings" w:hAnsi="Wingdings" w:hint="default"/>
+      </w:rPr>
+    </w:lvl>
+    <w:lvl w:ilvl="6" w:tplc="40090001" w:tentative="1">
+      <w:start w:val="1"/>
+      <w:numFmt w:val="bullet"/>
+      <w:lvlText w:val=""/>
+      <w:lvlJc w:val="left"/>
+      <w:pPr>
+        <w:ind w:left="5803" w:hanging="360"/>
+      </w:pPr>
+      <w:rPr>
+        <w:rFonts w:ascii="Symbol" w:hAnsi="Symbol" w:hint="default"/>
+      </w:rPr>
+    </w:lvl>
+    <w:lvl w:ilvl="7" w:tplc="40090003" w:tentative="1">
+      <w:start w:val="1"/>
+      <w:numFmt w:val="bullet"/>
+      <w:lvlText w:val="o"/>
+      <w:lvlJc w:val="left"/>
+      <w:pPr>
+        <w:ind w:left="6523" w:hanging="360"/>
+      </w:pPr>
+      <w:rPr>
+        <w:rFonts w:ascii="Courier New" w:hAnsi="Courier New" w:cs="Courier New" w:hint="default"/>
+      </w:rPr>
+    </w:lvl>
+    <w:lvl w:ilvl="8" w:tplc="40090005" w:tentative="1">
+      <w:start w:val="1"/>
+      <w:numFmt w:val="bullet"/>
+      <w:lvlText w:val=""/>
+      <w:lvlJc w:val="left"/>
+      <w:pPr>
+        <w:ind w:left="7243" w:hanging="360"/>
+      </w:pPr>
+      <w:rPr>
+        <w:rFonts w:ascii="Wingdings" w:hAnsi="Wingdings" w:hint="default"/>
+      </w:rPr>
+    </w:lvl>
+  </w:abstractNum>
+  <w:abstractNum w:abstractNumId="8" w15:restartNumberingAfterBreak="0">
+    <w:nsid w:val="431D747E"/>
+    <w:multiLevelType w:val="hybridMultilevel"/>
+    <w:tmpl w:val="BE80E388"/>
+    <w:lvl w:ilvl="0" w:tplc="4009000B">
+      <w:start w:val="1"/>
+      <w:numFmt w:val="bullet"/>
+      <w:lvlText w:val=""/>
+      <w:lvlJc w:val="left"/>
+      <w:pPr>
+        <w:ind w:left="720" w:hanging="360"/>
+      </w:pPr>
+      <w:rPr>
+        <w:rFonts w:ascii="Wingdings" w:hAnsi="Wingdings" w:hint="default"/>
+      </w:rPr>
+    </w:lvl>
+    <w:lvl w:ilvl="1" w:tplc="40090003" w:tentative="1">
+      <w:start w:val="1"/>
+      <w:numFmt w:val="bullet"/>
+      <w:lvlText w:val="o"/>
+      <w:lvlJc w:val="left"/>
+      <w:pPr>
+        <w:ind w:left="1440" w:hanging="360"/>
+      </w:pPr>
+      <w:rPr>
+        <w:rFonts w:ascii="Courier New" w:hAnsi="Courier New" w:cs="Courier New" w:hint="default"/>
+      </w:rPr>
+    </w:lvl>
+    <w:lvl w:ilvl="2" w:tplc="40090005" w:tentative="1">
+      <w:start w:val="1"/>
+      <w:numFmt w:val="bullet"/>
+      <w:lvlText w:val=""/>
+      <w:lvlJc w:val="left"/>
+      <w:pPr>
+        <w:ind w:left="2160" w:hanging="360"/>
+      </w:pPr>
+      <w:rPr>
+        <w:rFonts w:ascii="Wingdings" w:hAnsi="Wingdings" w:hint="default"/>
+      </w:rPr>
+    </w:lvl>
+    <w:lvl w:ilvl="3" w:tplc="40090001" w:tentative="1">
+      <w:start w:val="1"/>
+      <w:numFmt w:val="bullet"/>
+      <w:lvlText w:val=""/>
+      <w:lvlJc w:val="left"/>
+      <w:pPr>
+        <w:ind w:left="2880" w:hanging="360"/>
+      </w:pPr>
+      <w:rPr>
+        <w:rFonts w:ascii="Symbol" w:hAnsi="Symbol" w:hint="default"/>
+      </w:rPr>
+    </w:lvl>
+    <w:lvl w:ilvl="4" w:tplc="40090003" w:tentative="1">
+      <w:start w:val="1"/>
+      <w:numFmt w:val="bullet"/>
+      <w:lvlText w:val="o"/>
+      <w:lvlJc w:val="left"/>
+      <w:pPr>
+        <w:ind w:left="3600" w:hanging="360"/>
+      </w:pPr>
+      <w:rPr>
+        <w:rFonts w:ascii="Courier New" w:hAnsi="Courier New" w:cs="Courier New" w:hint="default"/>
+      </w:rPr>
+    </w:lvl>
+    <w:lvl w:ilvl="5" w:tplc="40090005" w:tentative="1">
+      <w:start w:val="1"/>
+      <w:numFmt w:val="bullet"/>
+      <w:lvlText w:val=""/>
+      <w:lvlJc w:val="left"/>
+      <w:pPr>
+        <w:ind w:left="4320" w:hanging="360"/>
+      </w:pPr>
+      <w:rPr>
+        <w:rFonts w:ascii="Wingdings" w:hAnsi="Wingdings" w:hint="default"/>
+      </w:rPr>
+    </w:lvl>
+    <w:lvl w:ilvl="6" w:tplc="40090001" w:tentative="1">
+      <w:start w:val="1"/>
+      <w:numFmt w:val="bullet"/>
+      <w:lvlText w:val=""/>
+      <w:lvlJc w:val="left"/>
+      <w:pPr>
+        <w:ind w:left="5040" w:hanging="360"/>
+      </w:pPr>
+      <w:rPr>
+        <w:rFonts w:ascii="Symbol" w:hAnsi="Symbol" w:hint="default"/>
+      </w:rPr>
+    </w:lvl>
+    <w:lvl w:ilvl="7" w:tplc="40090003" w:tentative="1">
+      <w:start w:val="1"/>
+      <w:numFmt w:val="bullet"/>
+      <w:lvlText w:val="o"/>
+      <w:lvlJc w:val="left"/>
+      <w:pPr>
+        <w:ind w:left="5760" w:hanging="360"/>
+      </w:pPr>
+      <w:rPr>
+        <w:rFonts w:ascii="Courier New" w:hAnsi="Courier New" w:cs="Courier New" w:hint="default"/>
+      </w:rPr>
+    </w:lvl>
+    <w:lvl w:ilvl="8" w:tplc="40090005" w:tentative="1">
+      <w:start w:val="1"/>
+      <w:numFmt w:val="bullet"/>
+      <w:lvlText w:val=""/>
+      <w:lvlJc w:val="left"/>
+      <w:pPr>
+        <w:ind w:left="6480" w:hanging="360"/>
+      </w:pPr>
+      <w:rPr>
+        <w:rFonts w:ascii="Wingdings" w:hAnsi="Wingdings" w:hint="default"/>
+      </w:rPr>
+    </w:lvl>
+  </w:abstractNum>
+  <w:abstractNum w:abstractNumId="9" w15:restartNumberingAfterBreak="0">
+    <w:nsid w:val="4A0F5B96"/>
+    <w:multiLevelType w:val="hybridMultilevel"/>
+    <w:tmpl w:val="897850FC"/>
+    <w:lvl w:ilvl="0" w:tplc="40090001">
+      <w:start w:val="1"/>
+      <w:numFmt w:val="bullet"/>
+      <w:lvlText w:val=""/>
+      <w:lvlJc w:val="left"/>
+      <w:pPr>
+        <w:ind w:left="1080" w:hanging="360"/>
+      </w:pPr>
+      <w:rPr>
+        <w:rFonts w:ascii="Symbol" w:hAnsi="Symbol" w:hint="default"/>
+      </w:rPr>
+    </w:lvl>
+    <w:lvl w:ilvl="1" w:tplc="40090003" w:tentative="1">
+      <w:start w:val="1"/>
+      <w:numFmt w:val="bullet"/>
+      <w:lvlText w:val="o"/>
+      <w:lvlJc w:val="left"/>
+      <w:pPr>
+        <w:ind w:left="1800" w:hanging="360"/>
+      </w:pPr>
+      <w:rPr>
+        <w:rFonts w:ascii="Courier New" w:hAnsi="Courier New" w:cs="Courier New" w:hint="default"/>
+      </w:rPr>
+    </w:lvl>
+    <w:lvl w:ilvl="2" w:tplc="40090005" w:tentative="1">
+      <w:start w:val="1"/>
+      <w:numFmt w:val="bullet"/>
+      <w:lvlText w:val=""/>
+      <w:lvlJc w:val="left"/>
+      <w:pPr>
+        <w:ind w:left="2520" w:hanging="360"/>
+      </w:pPr>
+      <w:rPr>
+        <w:rFonts w:ascii="Wingdings" w:hAnsi="Wingdings" w:hint="default"/>
+      </w:rPr>
+    </w:lvl>
+    <w:lvl w:ilvl="3" w:tplc="40090001" w:tentative="1">
+      <w:start w:val="1"/>
+      <w:numFmt w:val="bullet"/>
+      <w:lvlText w:val=""/>
+      <w:lvlJc w:val="left"/>
+      <w:pPr>
+        <w:ind w:left="3240" w:hanging="360"/>
+      </w:pPr>
+      <w:rPr>
+        <w:rFonts w:ascii="Symbol" w:hAnsi="Symbol" w:hint="default"/>
+      </w:rPr>
+    </w:lvl>
+    <w:lvl w:ilvl="4" w:tplc="40090003" w:tentative="1">
+      <w:start w:val="1"/>
+      <w:numFmt w:val="bullet"/>
+      <w:lvlText w:val="o"/>
+      <w:lvlJc w:val="left"/>
+      <w:pPr>
+        <w:ind w:left="3960" w:hanging="360"/>
+      </w:pPr>
+      <w:rPr>
+        <w:rFonts w:ascii="Courier New" w:hAnsi="Courier New" w:cs="Courier New" w:hint="default"/>
+      </w:rPr>
+    </w:lvl>
+    <w:lvl w:ilvl="5" w:tplc="40090005" w:tentative="1">
+      <w:start w:val="1"/>
+      <w:numFmt w:val="bullet"/>
+      <w:lvlText w:val=""/>
+      <w:lvlJc w:val="left"/>
+      <w:pPr>
+        <w:ind w:left="4680" w:hanging="360"/>
+      </w:pPr>
+      <w:rPr>
+        <w:rFonts w:ascii="Wingdings" w:hAnsi="Wingdings" w:hint="default"/>
+      </w:rPr>
+    </w:lvl>
+    <w:lvl w:ilvl="6" w:tplc="40090001" w:tentative="1">
+      <w:start w:val="1"/>
+      <w:numFmt w:val="bullet"/>
+      <w:lvlText w:val=""/>
+      <w:lvlJc w:val="left"/>
+      <w:pPr>
+        <w:ind w:left="5400" w:hanging="360"/>
+      </w:pPr>
+      <w:rPr>
+        <w:rFonts w:ascii="Symbol" w:hAnsi="Symbol" w:hint="default"/>
+      </w:rPr>
+    </w:lvl>
+    <w:lvl w:ilvl="7" w:tplc="40090003" w:tentative="1">
+      <w:start w:val="1"/>
+      <w:numFmt w:val="bullet"/>
+      <w:lvlText w:val="o"/>
+      <w:lvlJc w:val="left"/>
+      <w:pPr>
+        <w:ind w:left="6120" w:hanging="360"/>
+      </w:pPr>
+      <w:rPr>
+        <w:rFonts w:ascii="Courier New" w:hAnsi="Courier New" w:cs="Courier New" w:hint="default"/>
+      </w:rPr>
+    </w:lvl>
+    <w:lvl w:ilvl="8" w:tplc="40090005" w:tentative="1">
+      <w:start w:val="1"/>
+      <w:numFmt w:val="bullet"/>
+      <w:lvlText w:val=""/>
+      <w:lvlJc w:val="left"/>
+      <w:pPr>
+        <w:ind w:left="6840" w:hanging="360"/>
+      </w:pPr>
+      <w:rPr>
+        <w:rFonts w:ascii="Wingdings" w:hAnsi="Wingdings" w:hint="default"/>
+      </w:rPr>
+    </w:lvl>
+  </w:abstractNum>
+  <w:abstractNum w:abstractNumId="10" w15:restartNumberingAfterBreak="0">
     <w:nsid w:val="533604CE"/>
     <w:multiLevelType w:val="hybridMultilevel"/>
     <w:tmpl w:val="264EDC52"/>
@@ -1137,7 +3186,233 @@
       </w:rPr>
     </w:lvl>
   </w:abstractNum>
-  <w:abstractNum w:abstractNumId="5" w15:restartNumberingAfterBreak="0">
+  <w:abstractNum w:abstractNumId="11" w15:restartNumberingAfterBreak="0">
+    <w:nsid w:val="5CA74685"/>
+    <w:multiLevelType w:val="hybridMultilevel"/>
+    <w:tmpl w:val="392215F8"/>
+    <w:lvl w:ilvl="0" w:tplc="40090003">
+      <w:start w:val="1"/>
+      <w:numFmt w:val="bullet"/>
+      <w:lvlText w:val="o"/>
+      <w:lvlJc w:val="left"/>
+      <w:pPr>
+        <w:ind w:left="720" w:hanging="360"/>
+      </w:pPr>
+      <w:rPr>
+        <w:rFonts w:ascii="Courier New" w:hAnsi="Courier New" w:cs="Courier New" w:hint="default"/>
+      </w:rPr>
+    </w:lvl>
+    <w:lvl w:ilvl="1" w:tplc="40090003" w:tentative="1">
+      <w:start w:val="1"/>
+      <w:numFmt w:val="bullet"/>
+      <w:lvlText w:val="o"/>
+      <w:lvlJc w:val="left"/>
+      <w:pPr>
+        <w:ind w:left="1440" w:hanging="360"/>
+      </w:pPr>
+      <w:rPr>
+        <w:rFonts w:ascii="Courier New" w:hAnsi="Courier New" w:cs="Courier New" w:hint="default"/>
+      </w:rPr>
+    </w:lvl>
+    <w:lvl w:ilvl="2" w:tplc="40090005" w:tentative="1">
+      <w:start w:val="1"/>
+      <w:numFmt w:val="bullet"/>
+      <w:lvlText w:val=""/>
+      <w:lvlJc w:val="left"/>
+      <w:pPr>
+        <w:ind w:left="2160" w:hanging="360"/>
+      </w:pPr>
+      <w:rPr>
+        <w:rFonts w:ascii="Wingdings" w:hAnsi="Wingdings" w:hint="default"/>
+      </w:rPr>
+    </w:lvl>
+    <w:lvl w:ilvl="3" w:tplc="40090001" w:tentative="1">
+      <w:start w:val="1"/>
+      <w:numFmt w:val="bullet"/>
+      <w:lvlText w:val=""/>
+      <w:lvlJc w:val="left"/>
+      <w:pPr>
+        <w:ind w:left="2880" w:hanging="360"/>
+      </w:pPr>
+      <w:rPr>
+        <w:rFonts w:ascii="Symbol" w:hAnsi="Symbol" w:hint="default"/>
+      </w:rPr>
+    </w:lvl>
+    <w:lvl w:ilvl="4" w:tplc="40090003" w:tentative="1">
+      <w:start w:val="1"/>
+      <w:numFmt w:val="bullet"/>
+      <w:lvlText w:val="o"/>
+      <w:lvlJc w:val="left"/>
+      <w:pPr>
+        <w:ind w:left="3600" w:hanging="360"/>
+      </w:pPr>
+      <w:rPr>
+        <w:rFonts w:ascii="Courier New" w:hAnsi="Courier New" w:cs="Courier New" w:hint="default"/>
+      </w:rPr>
+    </w:lvl>
+    <w:lvl w:ilvl="5" w:tplc="40090005" w:tentative="1">
+      <w:start w:val="1"/>
+      <w:numFmt w:val="bullet"/>
+      <w:lvlText w:val=""/>
+      <w:lvlJc w:val="left"/>
+      <w:pPr>
+        <w:ind w:left="4320" w:hanging="360"/>
+      </w:pPr>
+      <w:rPr>
+        <w:rFonts w:ascii="Wingdings" w:hAnsi="Wingdings" w:hint="default"/>
+      </w:rPr>
+    </w:lvl>
+    <w:lvl w:ilvl="6" w:tplc="40090001" w:tentative="1">
+      <w:start w:val="1"/>
+      <w:numFmt w:val="bullet"/>
+      <w:lvlText w:val=""/>
+      <w:lvlJc w:val="left"/>
+      <w:pPr>
+        <w:ind w:left="5040" w:hanging="360"/>
+      </w:pPr>
+      <w:rPr>
+        <w:rFonts w:ascii="Symbol" w:hAnsi="Symbol" w:hint="default"/>
+      </w:rPr>
+    </w:lvl>
+    <w:lvl w:ilvl="7" w:tplc="40090003" w:tentative="1">
+      <w:start w:val="1"/>
+      <w:numFmt w:val="bullet"/>
+      <w:lvlText w:val="o"/>
+      <w:lvlJc w:val="left"/>
+      <w:pPr>
+        <w:ind w:left="5760" w:hanging="360"/>
+      </w:pPr>
+      <w:rPr>
+        <w:rFonts w:ascii="Courier New" w:hAnsi="Courier New" w:cs="Courier New" w:hint="default"/>
+      </w:rPr>
+    </w:lvl>
+    <w:lvl w:ilvl="8" w:tplc="40090005" w:tentative="1">
+      <w:start w:val="1"/>
+      <w:numFmt w:val="bullet"/>
+      <w:lvlText w:val=""/>
+      <w:lvlJc w:val="left"/>
+      <w:pPr>
+        <w:ind w:left="6480" w:hanging="360"/>
+      </w:pPr>
+      <w:rPr>
+        <w:rFonts w:ascii="Wingdings" w:hAnsi="Wingdings" w:hint="default"/>
+      </w:rPr>
+    </w:lvl>
+  </w:abstractNum>
+  <w:abstractNum w:abstractNumId="12" w15:restartNumberingAfterBreak="0">
+    <w:nsid w:val="60137554"/>
+    <w:multiLevelType w:val="hybridMultilevel"/>
+    <w:tmpl w:val="F34E8E24"/>
+    <w:lvl w:ilvl="0" w:tplc="40090003">
+      <w:start w:val="1"/>
+      <w:numFmt w:val="bullet"/>
+      <w:lvlText w:val="o"/>
+      <w:lvlJc w:val="left"/>
+      <w:pPr>
+        <w:ind w:left="2039" w:hanging="360"/>
+      </w:pPr>
+      <w:rPr>
+        <w:rFonts w:ascii="Courier New" w:hAnsi="Courier New" w:cs="Courier New" w:hint="default"/>
+      </w:rPr>
+    </w:lvl>
+    <w:lvl w:ilvl="1" w:tplc="40090003" w:tentative="1">
+      <w:start w:val="1"/>
+      <w:numFmt w:val="bullet"/>
+      <w:lvlText w:val="o"/>
+      <w:lvlJc w:val="left"/>
+      <w:pPr>
+        <w:ind w:left="2759" w:hanging="360"/>
+      </w:pPr>
+      <w:rPr>
+        <w:rFonts w:ascii="Courier New" w:hAnsi="Courier New" w:cs="Courier New" w:hint="default"/>
+      </w:rPr>
+    </w:lvl>
+    <w:lvl w:ilvl="2" w:tplc="40090005" w:tentative="1">
+      <w:start w:val="1"/>
+      <w:numFmt w:val="bullet"/>
+      <w:lvlText w:val=""/>
+      <w:lvlJc w:val="left"/>
+      <w:pPr>
+        <w:ind w:left="3479" w:hanging="360"/>
+      </w:pPr>
+      <w:rPr>
+        <w:rFonts w:ascii="Wingdings" w:hAnsi="Wingdings" w:hint="default"/>
+      </w:rPr>
+    </w:lvl>
+    <w:lvl w:ilvl="3" w:tplc="40090001" w:tentative="1">
+      <w:start w:val="1"/>
+      <w:numFmt w:val="bullet"/>
+      <w:lvlText w:val=""/>
+      <w:lvlJc w:val="left"/>
+      <w:pPr>
+        <w:ind w:left="4199" w:hanging="360"/>
+      </w:pPr>
+      <w:rPr>
+        <w:rFonts w:ascii="Symbol" w:hAnsi="Symbol" w:hint="default"/>
+      </w:rPr>
+    </w:lvl>
+    <w:lvl w:ilvl="4" w:tplc="40090003" w:tentative="1">
+      <w:start w:val="1"/>
+      <w:numFmt w:val="bullet"/>
+      <w:lvlText w:val="o"/>
+      <w:lvlJc w:val="left"/>
+      <w:pPr>
+        <w:ind w:left="4919" w:hanging="360"/>
+      </w:pPr>
+      <w:rPr>
+        <w:rFonts w:ascii="Courier New" w:hAnsi="Courier New" w:cs="Courier New" w:hint="default"/>
+      </w:rPr>
+    </w:lvl>
+    <w:lvl w:ilvl="5" w:tplc="40090005" w:tentative="1">
+      <w:start w:val="1"/>
+      <w:numFmt w:val="bullet"/>
+      <w:lvlText w:val=""/>
+      <w:lvlJc w:val="left"/>
+      <w:pPr>
+        <w:ind w:left="5639" w:hanging="360"/>
+      </w:pPr>
+      <w:rPr>
+        <w:rFonts w:ascii="Wingdings" w:hAnsi="Wingdings" w:hint="default"/>
+      </w:rPr>
+    </w:lvl>
+    <w:lvl w:ilvl="6" w:tplc="40090001" w:tentative="1">
+      <w:start w:val="1"/>
+      <w:numFmt w:val="bullet"/>
+      <w:lvlText w:val=""/>
+      <w:lvlJc w:val="left"/>
+      <w:pPr>
+        <w:ind w:left="6359" w:hanging="360"/>
+      </w:pPr>
+      <w:rPr>
+        <w:rFonts w:ascii="Symbol" w:hAnsi="Symbol" w:hint="default"/>
+      </w:rPr>
+    </w:lvl>
+    <w:lvl w:ilvl="7" w:tplc="40090003" w:tentative="1">
+      <w:start w:val="1"/>
+      <w:numFmt w:val="bullet"/>
+      <w:lvlText w:val="o"/>
+      <w:lvlJc w:val="left"/>
+      <w:pPr>
+        <w:ind w:left="7079" w:hanging="360"/>
+      </w:pPr>
+      <w:rPr>
+        <w:rFonts w:ascii="Courier New" w:hAnsi="Courier New" w:cs="Courier New" w:hint="default"/>
+      </w:rPr>
+    </w:lvl>
+    <w:lvl w:ilvl="8" w:tplc="40090005" w:tentative="1">
+      <w:start w:val="1"/>
+      <w:numFmt w:val="bullet"/>
+      <w:lvlText w:val=""/>
+      <w:lvlJc w:val="left"/>
+      <w:pPr>
+        <w:ind w:left="7799" w:hanging="360"/>
+      </w:pPr>
+      <w:rPr>
+        <w:rFonts w:ascii="Wingdings" w:hAnsi="Wingdings" w:hint="default"/>
+      </w:rPr>
+    </w:lvl>
+  </w:abstractNum>
+  <w:abstractNum w:abstractNumId="13" w15:restartNumberingAfterBreak="0">
     <w:nsid w:val="73CF134F"/>
     <w:multiLevelType w:val="hybridMultilevel"/>
     <w:tmpl w:val="ECCE4624"/>
@@ -1251,22 +3526,46 @@
     </w:lvl>
   </w:abstractNum>
   <w:num w:numId="1" w16cid:durableId="132987272">
+    <w:abstractNumId w:val="10"/>
+  </w:num>
+  <w:num w:numId="2" w16cid:durableId="1207138823">
     <w:abstractNumId w:val="4"/>
   </w:num>
-  <w:num w:numId="2" w16cid:durableId="1207138823">
+  <w:num w:numId="3" w16cid:durableId="1117139318">
+    <w:abstractNumId w:val="6"/>
+  </w:num>
+  <w:num w:numId="4" w16cid:durableId="190263054">
+    <w:abstractNumId w:val="13"/>
+  </w:num>
+  <w:num w:numId="5" w16cid:durableId="2088305130">
+    <w:abstractNumId w:val="5"/>
+  </w:num>
+  <w:num w:numId="6" w16cid:durableId="1143235397">
     <w:abstractNumId w:val="1"/>
   </w:num>
-  <w:num w:numId="3" w16cid:durableId="1117139318">
+  <w:num w:numId="7" w16cid:durableId="1091967134">
+    <w:abstractNumId w:val="0"/>
+  </w:num>
+  <w:num w:numId="8" w16cid:durableId="54403125">
+    <w:abstractNumId w:val="7"/>
+  </w:num>
+  <w:num w:numId="9" w16cid:durableId="244457051">
+    <w:abstractNumId w:val="8"/>
+  </w:num>
+  <w:num w:numId="10" w16cid:durableId="549338872">
+    <w:abstractNumId w:val="12"/>
+  </w:num>
+  <w:num w:numId="11" w16cid:durableId="2015566816">
     <w:abstractNumId w:val="3"/>
   </w:num>
-  <w:num w:numId="4" w16cid:durableId="190263054">
-    <w:abstractNumId w:val="5"/>
-  </w:num>
-  <w:num w:numId="5" w16cid:durableId="2088305130">
+  <w:num w:numId="12" w16cid:durableId="2133938611">
     <w:abstractNumId w:val="2"/>
   </w:num>
-  <w:num w:numId="6" w16cid:durableId="1143235397">
-    <w:abstractNumId w:val="0"/>
+  <w:num w:numId="13" w16cid:durableId="279797771">
+    <w:abstractNumId w:val="11"/>
+  </w:num>
+  <w:num w:numId="14" w16cid:durableId="1224680772">
+    <w:abstractNumId w:val="9"/>
   </w:num>
 </w:numbering>
 </file>
@@ -1672,6 +3971,28 @@
     <w:name w:val="Normal"/>
     <w:qFormat/>
   </w:style>
+  <w:style w:type="paragraph" w:styleId="Heading4">
+    <w:name w:val="heading 4"/>
+    <w:basedOn w:val="Normal"/>
+    <w:link w:val="Heading4Char"/>
+    <w:uiPriority w:val="9"/>
+    <w:qFormat/>
+    <w:rsid w:val="001513C8"/>
+    <w:pPr>
+      <w:spacing w:before="100" w:beforeAutospacing="1" w:after="100" w:afterAutospacing="1" w:line="240" w:lineRule="auto"/>
+      <w:outlineLvl w:val="3"/>
+    </w:pPr>
+    <w:rPr>
+      <w:rFonts w:ascii="Times New Roman" w:eastAsia="Times New Roman" w:hAnsi="Times New Roman" w:cs="Times New Roman"/>
+      <w:b/>
+      <w:bCs/>
+      <w:kern w:val="0"/>
+      <w:sz w:val="24"/>
+      <w:szCs w:val="24"/>
+      <w:lang w:eastAsia="en-IN"/>
+      <w14:ligatures w14:val="none"/>
+    </w:rPr>
+  </w:style>
   <w:style w:type="character" w:default="1" w:styleId="DefaultParagraphFont">
     <w:name w:val="Default Paragraph Font"/>
     <w:uiPriority w:val="1"/>
@@ -1709,6 +4030,76 @@
       <w:ind w:left="720"/>
       <w:contextualSpacing/>
     </w:pPr>
+  </w:style>
+  <w:style w:type="paragraph" w:styleId="NormalWeb">
+    <w:name w:val="Normal (Web)"/>
+    <w:basedOn w:val="Normal"/>
+    <w:uiPriority w:val="99"/>
+    <w:semiHidden/>
+    <w:unhideWhenUsed/>
+    <w:rsid w:val="00525A6A"/>
+    <w:pPr>
+      <w:spacing w:before="100" w:beforeAutospacing="1" w:after="100" w:afterAutospacing="1" w:line="240" w:lineRule="auto"/>
+    </w:pPr>
+    <w:rPr>
+      <w:rFonts w:ascii="Times New Roman" w:eastAsia="Times New Roman" w:hAnsi="Times New Roman" w:cs="Times New Roman"/>
+      <w:kern w:val="0"/>
+      <w:sz w:val="24"/>
+      <w:szCs w:val="24"/>
+      <w:lang w:eastAsia="en-IN"/>
+      <w14:ligatures w14:val="none"/>
+    </w:rPr>
+  </w:style>
+  <w:style w:type="character" w:styleId="Strong">
+    <w:name w:val="Strong"/>
+    <w:basedOn w:val="DefaultParagraphFont"/>
+    <w:uiPriority w:val="22"/>
+    <w:qFormat/>
+    <w:rsid w:val="00954155"/>
+    <w:rPr>
+      <w:b/>
+      <w:bCs/>
+    </w:rPr>
+  </w:style>
+  <w:style w:type="character" w:customStyle="1" w:styleId="Heading4Char">
+    <w:name w:val="Heading 4 Char"/>
+    <w:basedOn w:val="DefaultParagraphFont"/>
+    <w:link w:val="Heading4"/>
+    <w:uiPriority w:val="9"/>
+    <w:rsid w:val="001513C8"/>
+    <w:rPr>
+      <w:rFonts w:ascii="Times New Roman" w:eastAsia="Times New Roman" w:hAnsi="Times New Roman" w:cs="Times New Roman"/>
+      <w:b/>
+      <w:bCs/>
+      <w:kern w:val="0"/>
+      <w:sz w:val="24"/>
+      <w:szCs w:val="24"/>
+      <w:lang w:eastAsia="en-IN"/>
+      <w14:ligatures w14:val="none"/>
+    </w:rPr>
+  </w:style>
+  <w:style w:type="character" w:styleId="Hyperlink">
+    <w:name w:val="Hyperlink"/>
+    <w:basedOn w:val="DefaultParagraphFont"/>
+    <w:uiPriority w:val="99"/>
+    <w:unhideWhenUsed/>
+    <w:rsid w:val="001513C8"/>
+    <w:rPr>
+      <w:color w:val="0000FF"/>
+      <w:u w:val="single"/>
+    </w:rPr>
+  </w:style>
+  <w:style w:type="character" w:styleId="UnresolvedMention">
+    <w:name w:val="Unresolved Mention"/>
+    <w:basedOn w:val="DefaultParagraphFont"/>
+    <w:uiPriority w:val="99"/>
+    <w:semiHidden/>
+    <w:unhideWhenUsed/>
+    <w:rsid w:val="0003179B"/>
+    <w:rPr>
+      <w:color w:val="605E5C"/>
+      <w:shd w:val="clear" w:color="auto" w:fill="E1DFDD"/>
+    </w:rPr>
   </w:style>
 </w:styles>
 </file>

</xml_diff>